<commit_message>
decision tree with and without clusters compared to linear model
</commit_message>
<xml_diff>
--- a/misc/Early Result.docx
+++ b/misc/Early Result.docx
@@ -4,6 +4,36 @@
   <w:body>
     <w:p>
       <w:pPr>
+        <w:rPr>
+          <w:rFonts w:ascii="Arial" w:hAnsi="Arial" w:cs="Arial"/>
+          <w:color w:val="000000"/>
+        </w:rPr>
+      </w:pPr>
+      <w:r>
+        <w:rPr>
+          <w:rFonts w:ascii="Arial" w:hAnsi="Arial" w:cs="Arial"/>
+          <w:color w:val="000000"/>
+        </w:rPr>
+        <w:t xml:space="preserve">Eric Buehler </w:t>
+      </w:r>
+    </w:p>
+    <w:p>
+      <w:pPr>
+        <w:rPr>
+          <w:rFonts w:ascii="Arial" w:hAnsi="Arial" w:cs="Arial"/>
+          <w:color w:val="000000"/>
+        </w:rPr>
+      </w:pPr>
+      <w:r>
+        <w:rPr>
+          <w:rFonts w:ascii="Arial" w:hAnsi="Arial" w:cs="Arial"/>
+          <w:color w:val="000000"/>
+        </w:rPr>
+        <w:t xml:space="preserve">Early Results </w:t>
+      </w:r>
+    </w:p>
+    <w:p>
+      <w:pPr>
         <w:jc w:val="center"/>
         <w:rPr>
           <w:rFonts w:ascii="Arial" w:hAnsi="Arial" w:cs="Arial"/>
@@ -15,26 +45,30 @@
           <w:rFonts w:ascii="Arial" w:hAnsi="Arial" w:cs="Arial"/>
           <w:color w:val="000000"/>
         </w:rPr>
-        <w:t xml:space="preserve">Accessible Approach to </w:t>
-      </w:r>
-      <w:r>
-        <w:rPr>
-          <w:rFonts w:ascii="Arial" w:hAnsi="Arial" w:cs="Arial"/>
-          <w:color w:val="000000"/>
-        </w:rPr>
-        <w:t>Blood Pressure Prediction and Anomaly Detection</w:t>
-      </w:r>
-    </w:p>
-    <w:p>
-      <w:pPr>
-        <w:rPr>
-          <w:rFonts w:ascii="Arial" w:hAnsi="Arial" w:cs="Arial"/>
-          <w:color w:val="000000"/>
-        </w:rPr>
-      </w:pPr>
-      <w:r>
-        <w:rPr>
-          <w:rFonts w:ascii="Arial" w:hAnsi="Arial" w:cs="Arial"/>
+        <w:t>Accessible Approach to Blood Pressure Prediction and Anomaly Det</w:t>
+      </w:r>
+      <w:bookmarkStart w:id="0" w:name="_GoBack"/>
+      <w:bookmarkEnd w:id="0"/>
+      <w:r>
+        <w:rPr>
+          <w:rFonts w:ascii="Arial" w:hAnsi="Arial" w:cs="Arial"/>
+          <w:color w:val="000000"/>
+        </w:rPr>
+        <w:t>ection</w:t>
+      </w:r>
+    </w:p>
+    <w:p>
+      <w:pPr>
+        <w:rPr>
+          <w:rFonts w:ascii="Arial" w:hAnsi="Arial" w:cs="Arial"/>
+          <w:b/>
+          <w:color w:val="000000"/>
+        </w:rPr>
+      </w:pPr>
+      <w:r>
+        <w:rPr>
+          <w:rFonts w:ascii="Arial" w:hAnsi="Arial" w:cs="Arial"/>
+          <w:b/>
           <w:color w:val="000000"/>
         </w:rPr>
         <w:t xml:space="preserve">Introduction: </w:t>
@@ -42,6 +76,7 @@
     </w:p>
     <w:p>
       <w:pPr>
+        <w:spacing w:line="480" w:lineRule="auto"/>
         <w:ind w:firstLine="720"/>
         <w:rPr>
           <w:rFonts w:ascii="Arial" w:hAnsi="Arial" w:cs="Arial"/>
@@ -53,28 +88,7 @@
           <w:rFonts w:ascii="Arial" w:hAnsi="Arial" w:cs="Arial"/>
           <w:color w:val="000000"/>
         </w:rPr>
-        <w:t xml:space="preserve">High blood pressure, or hypertension is one of the most important risk factors for morbidity and mortality. </w:t>
-      </w:r>
-      <w:r>
-        <w:rPr>
-          <w:rFonts w:ascii="Arial" w:hAnsi="Arial" w:cs="Arial"/>
-          <w:color w:val="000000"/>
-        </w:rPr>
-        <w:t>Unfortunately</w:t>
-      </w:r>
-      <w:r>
-        <w:rPr>
-          <w:rFonts w:ascii="Arial" w:hAnsi="Arial" w:cs="Arial"/>
-          <w:color w:val="000000"/>
-        </w:rPr>
-        <w:t>, the measurement of blood pressure is not as straightforward as one might expect due to its inherent variability and inconsistencies in measurement techniques.</w:t>
-      </w:r>
-      <w:r>
-        <w:rPr>
-          <w:rFonts w:ascii="Arial" w:hAnsi="Arial" w:cs="Arial"/>
-          <w:color w:val="000000"/>
-        </w:rPr>
-        <w:t xml:space="preserve"> </w:t>
+        <w:t xml:space="preserve">High blood pressure, or hypertension is one of the most important risk factors for morbidity and mortality. Unfortunately, the measurement of blood pressure is not as straightforward as one might expect due to its inherent variability and inconsistencies in measurement techniques. </w:t>
       </w:r>
       <w:r>
         <w:rPr>
@@ -123,21 +137,7 @@
           <w:rFonts w:ascii="Arial" w:hAnsi="Arial" w:cs="Arial"/>
           <w:color w:val="000000"/>
         </w:rPr>
-        <w:t xml:space="preserve"> to investigate how m</w:t>
-      </w:r>
-      <w:r>
-        <w:rPr>
-          <w:rFonts w:ascii="Arial" w:hAnsi="Arial" w:cs="Arial"/>
-          <w:color w:val="000000"/>
-        </w:rPr>
-        <w:t>achine learning might be used in a straightforward and accessible manner to assist healthcare workers in measuring blood pressure.</w:t>
-      </w:r>
-      <w:r>
-        <w:rPr>
-          <w:rFonts w:ascii="Arial" w:hAnsi="Arial" w:cs="Arial"/>
-          <w:color w:val="000000"/>
-        </w:rPr>
-        <w:t xml:space="preserve"> </w:t>
+        <w:t xml:space="preserve"> to investigate how machine learning might be used in a straightforward and accessible manner to assist healthcare workers in measuring blood pressure. </w:t>
       </w:r>
       <w:r>
         <w:rPr>
@@ -158,41 +158,21 @@
           <w:rFonts w:ascii="Arial" w:hAnsi="Arial" w:cs="Arial"/>
           <w:color w:val="000000"/>
         </w:rPr>
-        <w:t xml:space="preserve"> using these techniques to </w:t>
-      </w:r>
-      <w:r>
-        <w:rPr>
-          <w:rFonts w:ascii="Arial" w:hAnsi="Arial" w:cs="Arial"/>
-          <w:color w:val="000000"/>
-        </w:rPr>
-        <w:t xml:space="preserve">design a simple tool </w:t>
-      </w:r>
-      <w:r>
-        <w:rPr>
-          <w:rFonts w:ascii="Arial" w:hAnsi="Arial" w:cs="Arial"/>
-          <w:color w:val="000000"/>
-        </w:rPr>
-        <w:t xml:space="preserve">that can determine if an observed blood pressure is anomalous or not. </w:t>
-      </w:r>
-    </w:p>
-    <w:p>
-      <w:pPr>
-        <w:rPr>
-          <w:rFonts w:ascii="Arial" w:hAnsi="Arial" w:cs="Arial"/>
-          <w:color w:val="000000"/>
-        </w:rPr>
-      </w:pPr>
-    </w:p>
-    <w:p>
-      <w:pPr>
-        <w:rPr>
-          <w:rFonts w:ascii="Arial" w:hAnsi="Arial" w:cs="Arial"/>
-          <w:color w:val="000000"/>
-        </w:rPr>
-      </w:pPr>
-      <w:r>
-        <w:rPr>
-          <w:rFonts w:ascii="Arial" w:hAnsi="Arial" w:cs="Arial"/>
+        <w:t xml:space="preserve"> using these techniques to design a simple tool that can determine if an observed blood pressure is anomalous or not. </w:t>
+      </w:r>
+    </w:p>
+    <w:p>
+      <w:pPr>
+        <w:rPr>
+          <w:rFonts w:ascii="Arial" w:hAnsi="Arial" w:cs="Arial"/>
+          <w:b/>
+          <w:color w:val="000000"/>
+        </w:rPr>
+      </w:pPr>
+      <w:r>
+        <w:rPr>
+          <w:rFonts w:ascii="Arial" w:hAnsi="Arial" w:cs="Arial"/>
+          <w:b/>
           <w:color w:val="000000"/>
         </w:rPr>
         <w:t xml:space="preserve">Methodology: </w:t>
@@ -200,6 +180,7 @@
     </w:p>
     <w:p>
       <w:pPr>
+        <w:spacing w:line="480" w:lineRule="auto"/>
         <w:rPr>
           <w:rFonts w:ascii="Arial" w:hAnsi="Arial" w:cs="Arial"/>
           <w:color w:val="000000"/>
@@ -224,7 +205,21 @@
           <w:rFonts w:ascii="Arial" w:hAnsi="Arial" w:cs="Arial"/>
           <w:color w:val="000000"/>
         </w:rPr>
-        <w:t xml:space="preserve">lood pressures vary unequally across variables, </w:t>
+        <w:t>lood pressures var</w:t>
+      </w:r>
+      <w:r>
+        <w:rPr>
+          <w:rFonts w:ascii="Arial" w:hAnsi="Arial" w:cs="Arial"/>
+          <w:color w:val="000000"/>
+        </w:rPr>
+        <w:t>ies</w:t>
+      </w:r>
+      <w:r>
+        <w:rPr>
+          <w:rFonts w:ascii="Arial" w:hAnsi="Arial" w:cs="Arial"/>
+          <w:color w:val="000000"/>
+        </w:rPr>
+        <w:t xml:space="preserve"> unequally across variables, </w:t>
       </w:r>
       <w:r>
         <w:rPr>
@@ -238,7 +233,7 @@
           <w:rFonts w:ascii="Arial" w:hAnsi="Arial" w:cs="Arial"/>
           <w:color w:val="000000"/>
         </w:rPr>
-        <w:t>the stratification of individual’s into different blood pressure groups has been shown to improve model quality (</w:t>
+        <w:t>the stratification of individuals into different blood pressure groups has been shown to improve model quality (</w:t>
       </w:r>
       <w:proofErr w:type="spellStart"/>
       <w:r>
@@ -254,14 +249,7 @@
           <w:rFonts w:ascii="Arial" w:hAnsi="Arial" w:cs="Arial"/>
           <w:color w:val="000000"/>
         </w:rPr>
-        <w:t>, Jeremiah, et al., 1975).</w:t>
-      </w:r>
-      <w:r>
-        <w:rPr>
-          <w:rFonts w:ascii="Arial" w:hAnsi="Arial" w:cs="Arial"/>
-          <w:color w:val="000000"/>
-        </w:rPr>
-        <w:t xml:space="preserve"> Typicall</w:t>
+        <w:t>, Jeremiah, et al., 1975). Typicall</w:t>
       </w:r>
       <w:r>
         <w:rPr>
@@ -275,11 +263,56 @@
           <w:rFonts w:ascii="Arial" w:hAnsi="Arial" w:cs="Arial"/>
           <w:color w:val="000000"/>
         </w:rPr>
+        <w:t xml:space="preserve"> (</w:t>
+      </w:r>
+      <w:r>
+        <w:rPr>
+          <w:rFonts w:ascii="Arial" w:hAnsi="Arial" w:cs="Arial"/>
+          <w:color w:val="222222"/>
+          <w:sz w:val="20"/>
+          <w:szCs w:val="20"/>
+          <w:shd w:val="clear" w:color="auto" w:fill="FFFFFF"/>
+        </w:rPr>
+        <w:t>Huang, Z.</w:t>
+      </w:r>
+      <w:r>
+        <w:rPr>
+          <w:rFonts w:ascii="Arial" w:hAnsi="Arial" w:cs="Arial"/>
+          <w:color w:val="222222"/>
+          <w:sz w:val="20"/>
+          <w:szCs w:val="20"/>
+          <w:shd w:val="clear" w:color="auto" w:fill="FFFFFF"/>
+        </w:rPr>
+        <w:t xml:space="preserve">, </w:t>
+      </w:r>
+      <w:r>
+        <w:rPr>
+          <w:rFonts w:ascii="Arial" w:hAnsi="Arial" w:cs="Arial"/>
+          <w:color w:val="222222"/>
+          <w:sz w:val="20"/>
+          <w:szCs w:val="20"/>
+          <w:shd w:val="clear" w:color="auto" w:fill="FFFFFF"/>
+        </w:rPr>
+        <w:t>1998</w:t>
+      </w:r>
+      <w:r>
+        <w:rPr>
+          <w:rFonts w:ascii="Arial" w:hAnsi="Arial" w:cs="Arial"/>
+          <w:color w:val="000000"/>
+        </w:rPr>
+        <w:t>)</w:t>
+      </w:r>
+      <w:r>
+        <w:rPr>
+          <w:rFonts w:ascii="Arial" w:hAnsi="Arial" w:cs="Arial"/>
+          <w:color w:val="000000"/>
+        </w:rPr>
         <w:t>.</w:t>
       </w:r>
     </w:p>
     <w:p>
       <w:pPr>
+        <w:spacing w:line="480" w:lineRule="auto"/>
         <w:ind w:firstLine="720"/>
         <w:rPr>
           <w:rFonts w:ascii="Arial" w:hAnsi="Arial" w:cs="Arial"/>
@@ -291,21 +324,22 @@
           <w:rFonts w:ascii="Arial" w:hAnsi="Arial" w:cs="Arial"/>
           <w:color w:val="000000"/>
         </w:rPr>
-        <w:t>In terms of predictions methods, the study calls for approaches whose predictions are easily interpreted. Thus, methods such as linear regression, LASSO regression, decision trees and, to a lesser extent, K-nearest neighbors are prime candidates.</w:t>
-      </w:r>
-      <w:r>
-        <w:rPr>
-          <w:rFonts w:ascii="Arial" w:hAnsi="Arial" w:cs="Arial"/>
-          <w:color w:val="000000"/>
-        </w:rPr>
-        <w:t xml:space="preserve"> </w:t>
-      </w:r>
-      <w:r>
-        <w:rPr>
-          <w:rFonts w:ascii="Arial" w:hAnsi="Arial" w:cs="Arial"/>
-          <w:color w:val="000000"/>
-        </w:rPr>
-        <w:t>While many studies opt to predict blood pressure labels such as “pre-hypertension” and “hypertension”, this study aims to predict continuous systolic and diastolic blood pressure.</w:t>
+        <w:t xml:space="preserve">In terms of predictions methods, the study calls for approaches whose predictions are easily interpreted. Thus, methods such as linear regression, LASSO regression, decision trees and, to a lesser extent, K-nearest neighbors are prime candidates. </w:t>
+      </w:r>
+      <w:r>
+        <w:rPr>
+          <w:rFonts w:ascii="Arial" w:hAnsi="Arial" w:cs="Arial"/>
+          <w:color w:val="000000"/>
+        </w:rPr>
+        <w:t xml:space="preserve">While many studies opt to </w:t>
+      </w:r>
+      <w:r>
+        <w:rPr>
+          <w:rFonts w:ascii="Arial" w:hAnsi="Arial" w:cs="Arial"/>
+          <w:color w:val="000000"/>
+        </w:rPr>
+        <w:lastRenderedPageBreak/>
+        <w:t>predict blood pressure labels such as “pre-hypertension” and “hypertension”, this study aims to predict continuous systolic and diastolic blood pressure.</w:t>
       </w:r>
       <w:r>
         <w:rPr>
@@ -317,184 +351,1273 @@
     </w:p>
     <w:p>
       <w:pPr>
-        <w:rPr>
-          <w:rFonts w:ascii="Arial" w:hAnsi="Arial" w:cs="Arial"/>
-          <w:color w:val="000000"/>
-        </w:rPr>
-      </w:pPr>
+        <w:spacing w:line="480" w:lineRule="auto"/>
+        <w:ind w:firstLine="720"/>
+        <w:rPr>
+          <w:rFonts w:ascii="Arial" w:hAnsi="Arial" w:cs="Arial"/>
+          <w:color w:val="000000"/>
+        </w:rPr>
+      </w:pPr>
+      <w:r>
+        <w:rPr>
+          <w:rFonts w:ascii="Arial" w:hAnsi="Arial" w:cs="Arial"/>
+          <w:color w:val="000000"/>
+        </w:rPr>
+        <w:t xml:space="preserve">Once the best predictive technique is chosen, it will be used for the purpose of anomaly detection. This can be accomplished by comparing the blood pressure predicted by the model to an observed blood pressure. If the observed </w:t>
+      </w:r>
+      <w:r>
+        <w:rPr>
+          <w:rFonts w:ascii="Arial" w:hAnsi="Arial" w:cs="Arial"/>
+          <w:color w:val="000000"/>
+        </w:rPr>
+        <w:t>is over</w:t>
+      </w:r>
+      <w:r>
+        <w:rPr>
+          <w:rFonts w:ascii="Arial" w:hAnsi="Arial" w:cs="Arial"/>
+          <w:color w:val="000000"/>
+        </w:rPr>
+        <w:t xml:space="preserve"> some </w:t>
+      </w:r>
+      <w:r>
+        <w:rPr>
+          <w:rFonts w:ascii="Arial" w:hAnsi="Arial" w:cs="Arial"/>
+          <w:color w:val="000000"/>
+        </w:rPr>
+        <w:t xml:space="preserve">predetermined cut-off </w:t>
+      </w:r>
+      <w:r>
+        <w:rPr>
+          <w:rFonts w:ascii="Arial" w:hAnsi="Arial" w:cs="Arial"/>
+          <w:color w:val="000000"/>
+        </w:rPr>
+        <w:t>distance from the predicted</w:t>
+      </w:r>
+      <w:r>
+        <w:rPr>
+          <w:rFonts w:ascii="Arial" w:hAnsi="Arial" w:cs="Arial"/>
+          <w:color w:val="000000"/>
+        </w:rPr>
+        <w:t>, it will be considered erroneous. If it is under, it will be considered valid</w:t>
+      </w:r>
+      <w:r>
+        <w:rPr>
+          <w:rFonts w:ascii="Arial" w:hAnsi="Arial" w:cs="Arial"/>
+          <w:color w:val="000000"/>
+        </w:rPr>
+        <w:t xml:space="preserve">. The distance between predicted and observed will be considered in terms of both systolic and diastolic using </w:t>
+      </w:r>
+      <w:proofErr w:type="spellStart"/>
+      <w:r>
+        <w:rPr>
+          <w:rFonts w:ascii="Arial" w:hAnsi="Arial" w:cs="Arial"/>
+          <w:color w:val="000000"/>
+        </w:rPr>
+        <w:t>mahalanobis</w:t>
+      </w:r>
+      <w:proofErr w:type="spellEnd"/>
+      <w:r>
+        <w:rPr>
+          <w:rFonts w:ascii="Arial" w:hAnsi="Arial" w:cs="Arial"/>
+          <w:color w:val="000000"/>
+        </w:rPr>
+        <w:t xml:space="preserve"> distance</w:t>
+      </w:r>
+      <w:r>
+        <w:rPr>
+          <w:rFonts w:ascii="Arial" w:hAnsi="Arial" w:cs="Arial"/>
+          <w:color w:val="000000"/>
+        </w:rPr>
+        <w:t xml:space="preserve">. </w:t>
+      </w:r>
+    </w:p>
+    <w:p>
+      <w:pPr>
+        <w:rPr>
+          <w:rFonts w:ascii="Arial" w:hAnsi="Arial" w:cs="Arial"/>
+          <w:b/>
+          <w:color w:val="000000"/>
+        </w:rPr>
+      </w:pPr>
+      <w:r>
+        <w:rPr>
+          <w:rFonts w:ascii="Arial" w:hAnsi="Arial" w:cs="Arial"/>
+          <w:b/>
+          <w:color w:val="000000"/>
+        </w:rPr>
+        <w:t>Early Results:</w:t>
+      </w:r>
+    </w:p>
+    <w:p>
+      <w:pPr>
+        <w:spacing w:line="480" w:lineRule="auto"/>
+        <w:ind w:firstLine="720"/>
+        <w:rPr>
+          <w:rFonts w:ascii="Arial" w:hAnsi="Arial" w:cs="Arial"/>
+          <w:color w:val="000000"/>
+        </w:rPr>
+      </w:pPr>
+      <w:r>
+        <w:rPr>
+          <w:rFonts w:ascii="Arial" w:hAnsi="Arial" w:cs="Arial"/>
+          <w:color w:val="000000"/>
+        </w:rPr>
+        <w:t xml:space="preserve">Recent progress </w:t>
+      </w:r>
+      <w:r>
+        <w:rPr>
+          <w:rFonts w:ascii="Arial" w:hAnsi="Arial" w:cs="Arial"/>
+          <w:color w:val="000000"/>
+        </w:rPr>
+        <w:t xml:space="preserve">for </w:t>
+      </w:r>
+      <w:r>
+        <w:rPr>
+          <w:rFonts w:ascii="Arial" w:hAnsi="Arial" w:cs="Arial"/>
+          <w:color w:val="000000"/>
+        </w:rPr>
+        <w:t>th</w:t>
+      </w:r>
+      <w:r>
+        <w:rPr>
+          <w:rFonts w:ascii="Arial" w:hAnsi="Arial" w:cs="Arial"/>
+          <w:color w:val="000000"/>
+        </w:rPr>
+        <w:t>e</w:t>
+      </w:r>
+      <w:r>
+        <w:rPr>
+          <w:rFonts w:ascii="Arial" w:hAnsi="Arial" w:cs="Arial"/>
+          <w:color w:val="000000"/>
+        </w:rPr>
+        <w:t xml:space="preserve"> study </w:t>
+      </w:r>
+      <w:r>
+        <w:rPr>
+          <w:rFonts w:ascii="Arial" w:hAnsi="Arial" w:cs="Arial"/>
+          <w:color w:val="000000"/>
+        </w:rPr>
+        <w:t xml:space="preserve">has largely </w:t>
+      </w:r>
+      <w:r>
+        <w:rPr>
+          <w:rFonts w:ascii="Arial" w:hAnsi="Arial" w:cs="Arial"/>
+          <w:color w:val="000000"/>
+        </w:rPr>
+        <w:t xml:space="preserve">been </w:t>
+      </w:r>
+      <w:r>
+        <w:rPr>
+          <w:rFonts w:ascii="Arial" w:hAnsi="Arial" w:cs="Arial"/>
+          <w:color w:val="000000"/>
+        </w:rPr>
+        <w:t>in two areas</w:t>
+      </w:r>
+      <w:r>
+        <w:rPr>
+          <w:rFonts w:ascii="Arial" w:hAnsi="Arial" w:cs="Arial"/>
+          <w:color w:val="000000"/>
+        </w:rPr>
+        <w:t xml:space="preserve">: establishing a predictive baseline and clustering. </w:t>
+      </w:r>
+      <w:r>
+        <w:rPr>
+          <w:rFonts w:ascii="Arial" w:hAnsi="Arial" w:cs="Arial"/>
+          <w:color w:val="000000"/>
+        </w:rPr>
+        <w:t xml:space="preserve">The predictive baseline for blood pressure was established by fitting an OLS regression model to </w:t>
+      </w:r>
+      <w:r>
+        <w:rPr>
+          <w:rFonts w:ascii="Arial" w:hAnsi="Arial" w:cs="Arial"/>
+          <w:color w:val="000000"/>
+        </w:rPr>
+        <w:t xml:space="preserve">both </w:t>
+      </w:r>
+      <w:r>
+        <w:rPr>
+          <w:rFonts w:ascii="Arial" w:hAnsi="Arial" w:cs="Arial"/>
+          <w:color w:val="000000"/>
+        </w:rPr>
+        <w:t>systolic and diastolic blood pressure. Predictors were mainly selected drawing on support from the literature on blood pressure prediction (</w:t>
+      </w:r>
+      <w:proofErr w:type="spellStart"/>
+      <w:r>
+        <w:rPr>
+          <w:rFonts w:ascii="Arial" w:hAnsi="Arial" w:cs="Arial"/>
+          <w:color w:val="222222"/>
+          <w:sz w:val="20"/>
+          <w:szCs w:val="20"/>
+          <w:shd w:val="clear" w:color="auto" w:fill="FFFFFF"/>
+        </w:rPr>
+        <w:t>Whelton</w:t>
+      </w:r>
+      <w:proofErr w:type="spellEnd"/>
+      <w:r>
+        <w:rPr>
+          <w:rFonts w:ascii="Arial" w:hAnsi="Arial" w:cs="Arial"/>
+          <w:color w:val="222222"/>
+          <w:sz w:val="20"/>
+          <w:szCs w:val="20"/>
+          <w:shd w:val="clear" w:color="auto" w:fill="FFFFFF"/>
+        </w:rPr>
+        <w:t xml:space="preserve">, P. K., </w:t>
+      </w:r>
+      <w:r>
+        <w:t xml:space="preserve">et al., </w:t>
+      </w:r>
+      <w:r>
+        <w:t>2018</w:t>
+      </w:r>
+      <w:r>
+        <w:rPr>
+          <w:rFonts w:ascii="Arial" w:hAnsi="Arial" w:cs="Arial"/>
+          <w:color w:val="000000"/>
+        </w:rPr>
+        <w:t xml:space="preserve">). Interaction terms were added to the model based on support from the literature and looking at two-way interactions using ANOVA. Assumptions of </w:t>
+      </w:r>
+      <w:r>
+        <w:rPr>
+          <w:rFonts w:ascii="Arial" w:hAnsi="Arial" w:cs="Arial"/>
+          <w:color w:val="000000"/>
+        </w:rPr>
+        <w:t>homoscedasticity</w:t>
+      </w:r>
+      <w:r>
+        <w:rPr>
+          <w:rFonts w:ascii="Arial" w:hAnsi="Arial" w:cs="Arial"/>
+          <w:color w:val="000000"/>
+        </w:rPr>
+        <w:t>, normality and multicollinearity were checked and corrected for as best as possible using transformation</w:t>
+      </w:r>
+      <w:r>
+        <w:rPr>
+          <w:rFonts w:ascii="Arial" w:hAnsi="Arial" w:cs="Arial"/>
+          <w:color w:val="000000"/>
+        </w:rPr>
+        <w:t xml:space="preserve">s (log, squares, etc.) and interaction terms. Ultimately the following equations for systolic and diastolic blood pressure were produced: </w:t>
+      </w:r>
+    </w:p>
+    <w:p>
+      <w:pPr>
+        <w:pStyle w:val="ListParagraph"/>
+        <w:numPr>
+          <w:ilvl w:val="0"/>
+          <w:numId w:val="1"/>
+        </w:numPr>
+        <w:rPr>
+          <w:rFonts w:ascii="Arial" w:eastAsiaTheme="minorEastAsia" w:hAnsi="Arial" w:cs="Arial"/>
+          <w:color w:val="000000"/>
+        </w:rPr>
+      </w:pPr>
+      <m:oMath>
+        <m:r>
+          <w:rPr>
+            <w:rFonts w:ascii="Cambria Math" w:hAnsi="Cambria Math" w:cs="Arial"/>
+            <w:color w:val="000000"/>
+          </w:rPr>
+          <m:t xml:space="preserve">systolic blood pressure ~ bmxarmc + bmxsad1 + bmxht + bmxwaist + bmxwt + riagendr + ridageyr + I(ridageyr^2) + </m:t>
+        </m:r>
+        <m:r>
+          <w:rPr>
+            <w:rFonts w:ascii="Cambria Math" w:hAnsi="Cambria Math" w:cs="Arial"/>
+            <w:color w:val="000000"/>
+          </w:rPr>
+          <m:t>hispanic + white + black + diq010 + lbdldl + log(lbxtc) + log(lbxglu) + bpq020 + bpq040a + bmxarmc:ridageyr + riagendr:lbdldl + riagendr:lbxglu + bmxsad1:diq010 + riagendr:ridageyr + bmxsad1:bpq040a  + ridageyr:white + ridageyr:diq010 + ridageyr:lbdldl</m:t>
+        </m:r>
+      </m:oMath>
+    </w:p>
+    <w:p>
+      <w:pPr>
+        <w:rPr>
+          <w:rFonts w:ascii="Arial" w:hAnsi="Arial" w:cs="Arial"/>
+          <w:color w:val="000000"/>
+        </w:rPr>
+      </w:pPr>
+    </w:p>
+    <w:p>
+      <w:pPr>
+        <w:pStyle w:val="ListParagraph"/>
+        <w:numPr>
+          <w:ilvl w:val="0"/>
+          <w:numId w:val="1"/>
+        </w:numPr>
+        <w:rPr>
+          <w:rFonts w:ascii="Arial" w:hAnsi="Arial" w:cs="Arial"/>
+          <w:color w:val="000000"/>
+        </w:rPr>
+      </w:pPr>
+      <m:oMath>
+        <m:r>
+          <w:rPr>
+            <w:rFonts w:ascii="Cambria Math" w:hAnsi="Cambria Math" w:cs="Arial"/>
+            <w:color w:val="000000"/>
+          </w:rPr>
+          <w:lastRenderedPageBreak/>
+          <m:t>diastolic blood pressure</m:t>
+        </m:r>
+        <m:r>
+          <w:rPr>
+            <w:rFonts w:ascii="Cambria Math" w:hAnsi="Cambria Math" w:cs="Arial"/>
+            <w:color w:val="000000"/>
+          </w:rPr>
+          <m:t xml:space="preserve"> </m:t>
+        </m:r>
+        <m:r>
+          <w:rPr>
+            <w:rFonts w:ascii="Cambria Math" w:hAnsi="Cambria Math" w:cs="Arial"/>
+            <w:color w:val="000000"/>
+          </w:rPr>
+          <m:t>~ bmxarmc + bmxsad1 + log(bmxwt) + riagendr + ridageyr + I(ridageyr^2) + white + black + asian + diq010 + log(lbdldl) + lbxtc + bpq020 + bpq040a + ridageyr:white +  bmxsad1:ridageyr + ridageyr:bpq040a + riagendr:lbdldl</m:t>
+        </m:r>
+      </m:oMath>
+    </w:p>
+    <w:p>
+      <w:pPr>
+        <w:spacing w:line="480" w:lineRule="auto"/>
+        <w:rPr>
+          <w:rFonts w:ascii="Arial" w:hAnsi="Arial" w:cs="Arial"/>
+          <w:color w:val="000000"/>
+        </w:rPr>
+      </w:pPr>
+      <w:r>
+        <w:rPr>
+          <w:rFonts w:ascii="Arial" w:hAnsi="Arial" w:cs="Arial"/>
+          <w:color w:val="000000"/>
+        </w:rPr>
+        <w:t>These models ha</w:t>
+      </w:r>
+      <w:r>
+        <w:rPr>
+          <w:rFonts w:ascii="Arial" w:hAnsi="Arial" w:cs="Arial"/>
+          <w:color w:val="000000"/>
+        </w:rPr>
+        <w:t>ve</w:t>
+      </w:r>
+      <w:r>
+        <w:rPr>
+          <w:rFonts w:ascii="Arial" w:hAnsi="Arial" w:cs="Arial"/>
+          <w:color w:val="000000"/>
+        </w:rPr>
+        <w:t xml:space="preserve"> R-squares of 34 and 22, respectively. While the R-squares l</w:t>
+      </w:r>
+      <w:r>
+        <w:rPr>
+          <w:rFonts w:ascii="Arial" w:hAnsi="Arial" w:cs="Arial"/>
+          <w:color w:val="000000"/>
+        </w:rPr>
+        <w:t>eave</w:t>
+      </w:r>
+      <w:r>
+        <w:rPr>
+          <w:rFonts w:ascii="Arial" w:hAnsi="Arial" w:cs="Arial"/>
+          <w:color w:val="000000"/>
+        </w:rPr>
+        <w:t xml:space="preserve"> something to be desired, the mean squared error</w:t>
+      </w:r>
+      <w:r>
+        <w:rPr>
+          <w:rFonts w:ascii="Arial" w:hAnsi="Arial" w:cs="Arial"/>
+          <w:color w:val="000000"/>
+        </w:rPr>
+        <w:t>s</w:t>
+      </w:r>
+      <w:r>
+        <w:rPr>
+          <w:rFonts w:ascii="Arial" w:hAnsi="Arial" w:cs="Arial"/>
+          <w:color w:val="000000"/>
+        </w:rPr>
+        <w:t xml:space="preserve"> of the models </w:t>
+      </w:r>
+      <w:r>
+        <w:rPr>
+          <w:rFonts w:ascii="Arial" w:hAnsi="Arial" w:cs="Arial"/>
+          <w:color w:val="000000"/>
+        </w:rPr>
+        <w:t xml:space="preserve">of </w:t>
+      </w:r>
+      <w:r>
+        <w:rPr>
+          <w:rFonts w:ascii="Arial" w:hAnsi="Arial" w:cs="Arial"/>
+          <w:color w:val="000000"/>
+        </w:rPr>
+        <w:t>180</w:t>
+      </w:r>
+      <w:r>
+        <w:rPr>
+          <w:rFonts w:ascii="Arial" w:hAnsi="Arial" w:cs="Arial"/>
+          <w:color w:val="000000"/>
+        </w:rPr>
+        <w:t xml:space="preserve"> and </w:t>
+      </w:r>
+      <w:r>
+        <w:rPr>
+          <w:rFonts w:ascii="Arial" w:hAnsi="Arial" w:cs="Arial"/>
+          <w:color w:val="000000"/>
+        </w:rPr>
+        <w:t>93</w:t>
+      </w:r>
+      <w:r>
+        <w:rPr>
+          <w:rFonts w:ascii="Arial" w:hAnsi="Arial" w:cs="Arial"/>
+          <w:color w:val="000000"/>
+        </w:rPr>
+        <w:t>, respectively</w:t>
+      </w:r>
+      <w:r>
+        <w:rPr>
+          <w:rFonts w:ascii="Arial" w:hAnsi="Arial" w:cs="Arial"/>
+          <w:color w:val="000000"/>
+        </w:rPr>
+        <w:t>, were reasonable</w:t>
+      </w:r>
+      <w:r>
+        <w:rPr>
+          <w:rFonts w:ascii="Arial" w:hAnsi="Arial" w:cs="Arial"/>
+          <w:color w:val="000000"/>
+        </w:rPr>
+        <w:t xml:space="preserve">. This means that on average systolic blood pressure was off by </w:t>
+      </w:r>
+      <w:r>
+        <w:rPr>
+          <w:rFonts w:ascii="Arial" w:hAnsi="Arial" w:cs="Arial"/>
+          <w:color w:val="000000"/>
+        </w:rPr>
+        <w:t xml:space="preserve">13 </w:t>
+      </w:r>
+      <w:r>
+        <w:rPr>
+          <w:rFonts w:ascii="Arial" w:hAnsi="Arial" w:cs="Arial"/>
+          <w:color w:val="000000"/>
+          <w:shd w:val="clear" w:color="auto" w:fill="FFFFFF"/>
+        </w:rPr>
+        <w:t>mmHg</w:t>
+      </w:r>
+      <w:r>
+        <w:rPr>
+          <w:rFonts w:ascii="Arial" w:hAnsi="Arial" w:cs="Arial"/>
+          <w:color w:val="000000"/>
+          <w:shd w:val="clear" w:color="auto" w:fill="FFFFFF"/>
+        </w:rPr>
+        <w:t xml:space="preserve"> and </w:t>
+      </w:r>
+      <w:r>
+        <w:rPr>
+          <w:rFonts w:ascii="Arial" w:hAnsi="Arial" w:cs="Arial"/>
+          <w:color w:val="000000"/>
+          <w:shd w:val="clear" w:color="auto" w:fill="FFFFFF"/>
+        </w:rPr>
+        <w:t xml:space="preserve">diastolic, by </w:t>
+      </w:r>
+      <w:r>
+        <w:rPr>
+          <w:rFonts w:ascii="Arial" w:hAnsi="Arial" w:cs="Arial"/>
+          <w:color w:val="000000"/>
+          <w:shd w:val="clear" w:color="auto" w:fill="FFFFFF"/>
+        </w:rPr>
+        <w:t xml:space="preserve">9 mmHg. </w:t>
+      </w:r>
+      <w:r>
+        <w:rPr>
+          <w:rFonts w:ascii="Arial" w:hAnsi="Arial" w:cs="Arial"/>
+          <w:color w:val="000000"/>
+          <w:shd w:val="clear" w:color="auto" w:fill="FFFFFF"/>
+        </w:rPr>
+        <w:t>While this isn’t particularly impressive, it may be the case that when considering the prediction</w:t>
+      </w:r>
+      <w:r>
+        <w:rPr>
+          <w:rFonts w:ascii="Arial" w:hAnsi="Arial" w:cs="Arial"/>
+          <w:color w:val="000000"/>
+          <w:shd w:val="clear" w:color="auto" w:fill="FFFFFF"/>
+        </w:rPr>
+        <w:t>s</w:t>
+      </w:r>
+      <w:r>
+        <w:rPr>
+          <w:rFonts w:ascii="Arial" w:hAnsi="Arial" w:cs="Arial"/>
+          <w:color w:val="000000"/>
+          <w:shd w:val="clear" w:color="auto" w:fill="FFFFFF"/>
+        </w:rPr>
+        <w:t xml:space="preserve"> jointly, they </w:t>
+      </w:r>
+      <w:r>
+        <w:rPr>
+          <w:rFonts w:ascii="Arial" w:hAnsi="Arial" w:cs="Arial"/>
+          <w:color w:val="000000"/>
+          <w:shd w:val="clear" w:color="auto" w:fill="FFFFFF"/>
+        </w:rPr>
+        <w:t>may be more</w:t>
+      </w:r>
+      <w:r>
+        <w:rPr>
+          <w:rFonts w:ascii="Arial" w:hAnsi="Arial" w:cs="Arial"/>
+          <w:color w:val="000000"/>
+          <w:shd w:val="clear" w:color="auto" w:fill="FFFFFF"/>
+        </w:rPr>
+        <w:t xml:space="preserve"> accurate. However, this requires further investigation. </w:t>
+      </w:r>
+    </w:p>
+    <w:p>
+      <w:pPr>
+        <w:jc w:val="center"/>
+        <w:rPr>
+          <w:rFonts w:ascii="Arial" w:hAnsi="Arial" w:cs="Arial"/>
+          <w:b/>
+          <w:color w:val="000000"/>
+          <w:shd w:val="clear" w:color="auto" w:fill="FFFFFF"/>
+        </w:rPr>
+      </w:pPr>
+      <w:r>
+        <w:rPr>
+          <w:rFonts w:ascii="Arial" w:hAnsi="Arial" w:cs="Arial"/>
+          <w:b/>
+          <w:color w:val="000000"/>
+          <w:shd w:val="clear" w:color="auto" w:fill="FFFFFF"/>
+        </w:rPr>
+        <w:t>Figure 1:</w:t>
+      </w:r>
+    </w:p>
+    <w:p>
+      <w:pPr>
+        <w:jc w:val="center"/>
+        <w:rPr>
+          <w:rFonts w:ascii="Arial" w:hAnsi="Arial" w:cs="Arial"/>
+          <w:color w:val="000000"/>
+          <w:shd w:val="clear" w:color="auto" w:fill="FFFFFF"/>
+        </w:rPr>
+      </w:pPr>
+      <w:r>
+        <w:rPr>
+          <w:rFonts w:ascii="Arial" w:hAnsi="Arial" w:cs="Arial"/>
+          <w:noProof/>
+          <w:color w:val="000000"/>
+          <w:shd w:val="clear" w:color="auto" w:fill="FFFFFF"/>
+        </w:rPr>
+        <w:drawing>
+          <wp:inline distT="0" distB="0" distL="0" distR="0" wp14:anchorId="000F0EE1" wp14:editId="1D11AAFD">
+            <wp:extent cx="4000500" cy="3381192"/>
+            <wp:effectExtent l="0" t="0" r="0" b="0"/>
+            <wp:docPr id="2" name="Picture 2"/>
+            <wp:cNvGraphicFramePr>
+              <a:graphicFrameLocks xmlns:a="http://schemas.openxmlformats.org/drawingml/2006/main" noChangeAspect="1"/>
+            </wp:cNvGraphicFramePr>
+            <a:graphic xmlns:a="http://schemas.openxmlformats.org/drawingml/2006/main">
+              <a:graphicData uri="http://schemas.openxmlformats.org/drawingml/2006/picture">
+                <pic:pic xmlns:pic="http://schemas.openxmlformats.org/drawingml/2006/picture">
+                  <pic:nvPicPr>
+                    <pic:cNvPr id="2" name="dia_predict_true.png"/>
+                    <pic:cNvPicPr/>
+                  </pic:nvPicPr>
+                  <pic:blipFill>
+                    <a:blip r:embed="rId8">
+                      <a:extLst>
+                        <a:ext uri="{28A0092B-C50C-407E-A947-70E740481C1C}">
+                          <a14:useLocalDpi xmlns:a14="http://schemas.microsoft.com/office/drawing/2010/main" val="0"/>
+                        </a:ext>
+                      </a:extLst>
+                    </a:blip>
+                    <a:stretch>
+                      <a:fillRect/>
+                    </a:stretch>
+                  </pic:blipFill>
+                  <pic:spPr>
+                    <a:xfrm>
+                      <a:off x="0" y="0"/>
+                      <a:ext cx="4024586" cy="3401550"/>
+                    </a:xfrm>
+                    <a:prstGeom prst="rect">
+                      <a:avLst/>
+                    </a:prstGeom>
+                  </pic:spPr>
+                </pic:pic>
+              </a:graphicData>
+            </a:graphic>
+          </wp:inline>
+        </w:drawing>
+      </w:r>
+    </w:p>
+    <w:p>
+      <w:pPr>
+        <w:jc w:val="center"/>
+        <w:rPr>
+          <w:rFonts w:ascii="Arial" w:hAnsi="Arial" w:cs="Arial"/>
+          <w:color w:val="000000"/>
+          <w:shd w:val="clear" w:color="auto" w:fill="FFFFFF"/>
+        </w:rPr>
+      </w:pPr>
+    </w:p>
+    <w:p>
+      <w:pPr>
+        <w:jc w:val="center"/>
+        <w:rPr>
+          <w:rFonts w:ascii="Arial" w:hAnsi="Arial" w:cs="Arial"/>
+          <w:color w:val="000000"/>
+          <w:shd w:val="clear" w:color="auto" w:fill="FFFFFF"/>
+        </w:rPr>
+      </w:pPr>
+    </w:p>
+    <w:p>
+      <w:pPr>
+        <w:jc w:val="center"/>
+        <w:rPr>
+          <w:rFonts w:ascii="Arial" w:hAnsi="Arial" w:cs="Arial"/>
+          <w:color w:val="000000"/>
+          <w:shd w:val="clear" w:color="auto" w:fill="FFFFFF"/>
+        </w:rPr>
+      </w:pPr>
+    </w:p>
+    <w:p>
+      <w:pPr>
+        <w:jc w:val="center"/>
+        <w:rPr>
+          <w:rFonts w:ascii="Arial" w:hAnsi="Arial" w:cs="Arial"/>
+          <w:color w:val="000000"/>
+          <w:shd w:val="clear" w:color="auto" w:fill="FFFFFF"/>
+        </w:rPr>
+      </w:pPr>
+    </w:p>
+    <w:p>
+      <w:pPr>
+        <w:jc w:val="center"/>
+        <w:rPr>
+          <w:rFonts w:ascii="Arial" w:hAnsi="Arial" w:cs="Arial"/>
+          <w:color w:val="000000"/>
+          <w:shd w:val="clear" w:color="auto" w:fill="FFFFFF"/>
+        </w:rPr>
+      </w:pPr>
+    </w:p>
+    <w:p>
+      <w:pPr>
+        <w:jc w:val="center"/>
+        <w:rPr>
+          <w:rFonts w:ascii="Arial" w:hAnsi="Arial" w:cs="Arial"/>
+          <w:color w:val="000000"/>
+          <w:shd w:val="clear" w:color="auto" w:fill="FFFFFF"/>
+        </w:rPr>
+      </w:pPr>
+    </w:p>
+    <w:p>
+      <w:pPr>
+        <w:jc w:val="center"/>
+        <w:rPr>
+          <w:rFonts w:ascii="Arial" w:hAnsi="Arial" w:cs="Arial"/>
+          <w:b/>
+          <w:color w:val="000000"/>
+          <w:shd w:val="clear" w:color="auto" w:fill="FFFFFF"/>
+        </w:rPr>
+      </w:pPr>
+      <w:r>
+        <w:rPr>
+          <w:rFonts w:ascii="Arial" w:hAnsi="Arial" w:cs="Arial"/>
+          <w:b/>
+          <w:color w:val="000000"/>
+          <w:shd w:val="clear" w:color="auto" w:fill="FFFFFF"/>
+        </w:rPr>
+        <w:lastRenderedPageBreak/>
+        <w:t xml:space="preserve">Figure 2: </w:t>
+      </w:r>
+    </w:p>
+    <w:p>
+      <w:pPr>
+        <w:jc w:val="center"/>
+        <w:rPr>
+          <w:rFonts w:ascii="Arial" w:hAnsi="Arial" w:cs="Arial"/>
+          <w:color w:val="000000"/>
+          <w:shd w:val="clear" w:color="auto" w:fill="FFFFFF"/>
+        </w:rPr>
+      </w:pPr>
+    </w:p>
+    <w:p>
+      <w:pPr>
+        <w:jc w:val="center"/>
+        <w:rPr>
+          <w:rFonts w:ascii="Arial" w:hAnsi="Arial" w:cs="Arial"/>
+          <w:color w:val="000000"/>
+          <w:shd w:val="clear" w:color="auto" w:fill="FFFFFF"/>
+        </w:rPr>
+      </w:pPr>
+      <w:r>
+        <w:rPr>
+          <w:rFonts w:ascii="Arial" w:hAnsi="Arial" w:cs="Arial"/>
+          <w:noProof/>
+          <w:color w:val="000000"/>
+          <w:shd w:val="clear" w:color="auto" w:fill="FFFFFF"/>
+        </w:rPr>
+        <w:drawing>
+          <wp:inline distT="0" distB="0" distL="0" distR="0" wp14:anchorId="1AD44F15" wp14:editId="1C33FA14">
+            <wp:extent cx="4122420" cy="3490845"/>
+            <wp:effectExtent l="0" t="0" r="0" b="0"/>
+            <wp:docPr id="1" name="Picture 1"/>
+            <wp:cNvGraphicFramePr>
+              <a:graphicFrameLocks xmlns:a="http://schemas.openxmlformats.org/drawingml/2006/main" noChangeAspect="1"/>
+            </wp:cNvGraphicFramePr>
+            <a:graphic xmlns:a="http://schemas.openxmlformats.org/drawingml/2006/main">
+              <a:graphicData uri="http://schemas.openxmlformats.org/drawingml/2006/picture">
+                <pic:pic xmlns:pic="http://schemas.openxmlformats.org/drawingml/2006/picture">
+                  <pic:nvPicPr>
+                    <pic:cNvPr id="1" name="systolic_pred.png"/>
+                    <pic:cNvPicPr/>
+                  </pic:nvPicPr>
+                  <pic:blipFill>
+                    <a:blip r:embed="rId9">
+                      <a:extLst>
+                        <a:ext uri="{28A0092B-C50C-407E-A947-70E740481C1C}">
+                          <a14:useLocalDpi xmlns:a14="http://schemas.microsoft.com/office/drawing/2010/main" val="0"/>
+                        </a:ext>
+                      </a:extLst>
+                    </a:blip>
+                    <a:stretch>
+                      <a:fillRect/>
+                    </a:stretch>
+                  </pic:blipFill>
+                  <pic:spPr>
+                    <a:xfrm>
+                      <a:off x="0" y="0"/>
+                      <a:ext cx="4168040" cy="3529476"/>
+                    </a:xfrm>
+                    <a:prstGeom prst="rect">
+                      <a:avLst/>
+                    </a:prstGeom>
+                  </pic:spPr>
+                </pic:pic>
+              </a:graphicData>
+            </a:graphic>
+          </wp:inline>
+        </w:drawing>
+      </w:r>
+    </w:p>
+    <w:p>
+      <w:pPr>
+        <w:rPr>
+          <w:rFonts w:ascii="Arial" w:hAnsi="Arial" w:cs="Arial"/>
+          <w:color w:val="000000"/>
+          <w:shd w:val="clear" w:color="auto" w:fill="FFFFFF"/>
+        </w:rPr>
+      </w:pPr>
+    </w:p>
+    <w:p>
+      <w:pPr>
+        <w:rPr>
+          <w:rFonts w:ascii="Arial" w:hAnsi="Arial" w:cs="Arial"/>
+          <w:color w:val="000000"/>
+          <w:shd w:val="clear" w:color="auto" w:fill="FFFFFF"/>
+        </w:rPr>
+      </w:pPr>
+    </w:p>
+    <w:p>
+      <w:pPr>
+        <w:spacing w:line="480" w:lineRule="auto"/>
+        <w:ind w:firstLine="360"/>
+        <w:rPr>
+          <w:rFonts w:ascii="Arial" w:hAnsi="Arial" w:cs="Arial"/>
+          <w:color w:val="000000"/>
+          <w:shd w:val="clear" w:color="auto" w:fill="FFFFFF"/>
+        </w:rPr>
+      </w:pPr>
+      <w:r>
+        <w:rPr>
+          <w:rFonts w:ascii="Arial" w:hAnsi="Arial" w:cs="Arial"/>
+          <w:color w:val="000000"/>
+          <w:shd w:val="clear" w:color="auto" w:fill="FFFFFF"/>
+        </w:rPr>
+        <w:t>Figures 1 and 2 help</w:t>
+      </w:r>
+      <w:r>
+        <w:rPr>
+          <w:rFonts w:ascii="Arial" w:hAnsi="Arial" w:cs="Arial"/>
+          <w:color w:val="000000"/>
+          <w:shd w:val="clear" w:color="auto" w:fill="FFFFFF"/>
+        </w:rPr>
+        <w:t>s</w:t>
+      </w:r>
+      <w:r>
+        <w:rPr>
+          <w:rFonts w:ascii="Arial" w:hAnsi="Arial" w:cs="Arial"/>
+          <w:color w:val="000000"/>
+          <w:shd w:val="clear" w:color="auto" w:fill="FFFFFF"/>
+        </w:rPr>
+        <w:t xml:space="preserve"> illustrate the </w:t>
+      </w:r>
+      <w:r>
+        <w:rPr>
+          <w:rFonts w:ascii="Arial" w:hAnsi="Arial" w:cs="Arial"/>
+          <w:color w:val="000000"/>
+          <w:shd w:val="clear" w:color="auto" w:fill="FFFFFF"/>
+        </w:rPr>
+        <w:t xml:space="preserve">error of these models </w:t>
+      </w:r>
+      <w:r>
+        <w:rPr>
+          <w:rFonts w:ascii="Arial" w:hAnsi="Arial" w:cs="Arial"/>
+          <w:color w:val="000000"/>
+          <w:shd w:val="clear" w:color="auto" w:fill="FFFFFF"/>
+        </w:rPr>
+        <w:t>by showing</w:t>
+      </w:r>
+      <w:r>
+        <w:rPr>
+          <w:rFonts w:ascii="Arial" w:hAnsi="Arial" w:cs="Arial"/>
+          <w:color w:val="000000"/>
+          <w:shd w:val="clear" w:color="auto" w:fill="FFFFFF"/>
+        </w:rPr>
+        <w:t xml:space="preserve"> the predicted systolic and diastolic values against the true value. Although the predicted vary from the true by about ten mmHg, the imposed line on both </w:t>
+      </w:r>
+      <w:r>
+        <w:rPr>
+          <w:rFonts w:ascii="Arial" w:hAnsi="Arial" w:cs="Arial"/>
+          <w:color w:val="000000"/>
+          <w:shd w:val="clear" w:color="auto" w:fill="FFFFFF"/>
+        </w:rPr>
+        <w:t>graphs</w:t>
+      </w:r>
+      <w:r>
+        <w:rPr>
+          <w:rFonts w:ascii="Arial" w:hAnsi="Arial" w:cs="Arial"/>
+          <w:color w:val="000000"/>
+          <w:shd w:val="clear" w:color="auto" w:fill="FFFFFF"/>
+        </w:rPr>
+        <w:t xml:space="preserve"> shows that the predicted blood pressure values linearly predict the true values, </w:t>
+      </w:r>
+      <w:r>
+        <w:rPr>
+          <w:rFonts w:ascii="Arial" w:hAnsi="Arial" w:cs="Arial"/>
+          <w:color w:val="000000"/>
+          <w:shd w:val="clear" w:color="auto" w:fill="FFFFFF"/>
+        </w:rPr>
+        <w:t>showing that the general trend is maintained</w:t>
+      </w:r>
+      <w:r>
+        <w:rPr>
+          <w:rFonts w:ascii="Arial" w:hAnsi="Arial" w:cs="Arial"/>
+          <w:color w:val="000000"/>
+          <w:shd w:val="clear" w:color="auto" w:fill="FFFFFF"/>
+        </w:rPr>
+        <w:t>. Nonetheless</w:t>
+      </w:r>
+      <w:r>
+        <w:rPr>
+          <w:rFonts w:ascii="Arial" w:hAnsi="Arial" w:cs="Arial"/>
+          <w:color w:val="000000"/>
+          <w:shd w:val="clear" w:color="auto" w:fill="FFFFFF"/>
+        </w:rPr>
+        <w:t xml:space="preserve">, </w:t>
+      </w:r>
+      <w:r>
+        <w:rPr>
+          <w:rFonts w:ascii="Arial" w:hAnsi="Arial" w:cs="Arial"/>
+          <w:color w:val="000000"/>
+          <w:shd w:val="clear" w:color="auto" w:fill="FFFFFF"/>
+        </w:rPr>
+        <w:t xml:space="preserve">the models still leave something to be desired </w:t>
+      </w:r>
+      <w:r>
+        <w:rPr>
+          <w:rFonts w:ascii="Arial" w:hAnsi="Arial" w:cs="Arial"/>
+          <w:color w:val="000000"/>
+          <w:shd w:val="clear" w:color="auto" w:fill="FFFFFF"/>
+        </w:rPr>
+        <w:t xml:space="preserve">with high levels of variation at higher systolic values, low R-squares, and decent </w:t>
+      </w:r>
+      <w:proofErr w:type="spellStart"/>
+      <w:r>
+        <w:rPr>
+          <w:rFonts w:ascii="Arial" w:hAnsi="Arial" w:cs="Arial"/>
+          <w:color w:val="000000"/>
+          <w:shd w:val="clear" w:color="auto" w:fill="FFFFFF"/>
+        </w:rPr>
+        <w:t>MSE</w:t>
+      </w:r>
+      <w:r>
+        <w:rPr>
+          <w:rFonts w:ascii="Arial" w:hAnsi="Arial" w:cs="Arial"/>
+          <w:color w:val="000000"/>
+          <w:shd w:val="clear" w:color="auto" w:fill="FFFFFF"/>
+        </w:rPr>
+        <w:t>s</w:t>
+      </w:r>
+      <w:r>
+        <w:rPr>
+          <w:rFonts w:ascii="Arial" w:hAnsi="Arial" w:cs="Arial"/>
+          <w:color w:val="000000"/>
+          <w:shd w:val="clear" w:color="auto" w:fill="FFFFFF"/>
+        </w:rPr>
+        <w:t>.</w:t>
+      </w:r>
+      <w:proofErr w:type="spellEnd"/>
+      <w:r>
+        <w:rPr>
+          <w:rFonts w:ascii="Arial" w:hAnsi="Arial" w:cs="Arial"/>
+          <w:color w:val="000000"/>
+          <w:shd w:val="clear" w:color="auto" w:fill="FFFFFF"/>
+        </w:rPr>
+        <w:t xml:space="preserve"> Hopefully, more advanced techniques will provide the solution. </w:t>
+      </w:r>
     </w:p>
     <w:p>
       <w:pPr>
         <w:pStyle w:val="NormalWeb"/>
         <w:spacing w:before="0" w:beforeAutospacing="0" w:after="0" w:afterAutospacing="0" w:line="480" w:lineRule="auto"/>
-      </w:pPr>
-      <w:r>
-        <w:rPr>
-          <w:rFonts w:ascii="Arial" w:hAnsi="Arial" w:cs="Arial"/>
-          <w:color w:val="000000"/>
-          <w:sz w:val="22"/>
-          <w:szCs w:val="22"/>
-        </w:rPr>
-        <w:t xml:space="preserve">Once the best predictive technique is chosen, it will be used for the purpose of anomaly detection. This can be accomplished by comparing the blood pressure predicted by the model to an observed blood pressure. If the observed </w:t>
-      </w:r>
-      <w:r>
-        <w:rPr>
-          <w:rFonts w:ascii="Arial" w:hAnsi="Arial" w:cs="Arial"/>
-          <w:color w:val="000000"/>
-          <w:sz w:val="22"/>
-          <w:szCs w:val="22"/>
-        </w:rPr>
-        <w:t>is over</w:t>
-      </w:r>
-      <w:r>
-        <w:rPr>
-          <w:rFonts w:ascii="Arial" w:hAnsi="Arial" w:cs="Arial"/>
-          <w:color w:val="000000"/>
-          <w:sz w:val="22"/>
-          <w:szCs w:val="22"/>
-        </w:rPr>
-        <w:t xml:space="preserve"> some </w:t>
-      </w:r>
-      <w:r>
-        <w:rPr>
-          <w:rFonts w:ascii="Arial" w:hAnsi="Arial" w:cs="Arial"/>
-          <w:color w:val="000000"/>
-          <w:sz w:val="22"/>
-          <w:szCs w:val="22"/>
-        </w:rPr>
-        <w:t xml:space="preserve">predetermined cut-off </w:t>
-      </w:r>
-      <w:r>
-        <w:rPr>
-          <w:rFonts w:ascii="Arial" w:hAnsi="Arial" w:cs="Arial"/>
-          <w:color w:val="000000"/>
-          <w:sz w:val="22"/>
-          <w:szCs w:val="22"/>
-        </w:rPr>
-        <w:t>distance from the predicted</w:t>
-      </w:r>
-      <w:r>
-        <w:rPr>
-          <w:rFonts w:ascii="Arial" w:hAnsi="Arial" w:cs="Arial"/>
-          <w:color w:val="000000"/>
-          <w:sz w:val="22"/>
-          <w:szCs w:val="22"/>
-        </w:rPr>
-        <w:t>, it will be considered erroneous. If it is under, it will be considered valid</w:t>
-      </w:r>
-      <w:r>
-        <w:rPr>
-          <w:rFonts w:ascii="Arial" w:hAnsi="Arial" w:cs="Arial"/>
-          <w:color w:val="000000"/>
-          <w:sz w:val="22"/>
-          <w:szCs w:val="22"/>
-        </w:rPr>
-        <w:t xml:space="preserve">. The distance between predicted and observed will be considered in terms of both systolic and diastolic </w:t>
-      </w:r>
-      <w:r>
-        <w:rPr>
-          <w:rFonts w:ascii="Arial" w:hAnsi="Arial" w:cs="Arial"/>
-          <w:color w:val="000000"/>
-          <w:sz w:val="22"/>
-          <w:szCs w:val="22"/>
-        </w:rPr>
-        <w:t xml:space="preserve">using </w:t>
-      </w:r>
-      <w:proofErr w:type="spellStart"/>
-      <w:r>
-        <w:rPr>
-          <w:rFonts w:ascii="Arial" w:hAnsi="Arial" w:cs="Arial"/>
-          <w:color w:val="000000"/>
-          <w:sz w:val="22"/>
-          <w:szCs w:val="22"/>
-        </w:rPr>
-        <w:t>mahalanobis</w:t>
-      </w:r>
-      <w:proofErr w:type="spellEnd"/>
-      <w:r>
-        <w:rPr>
-          <w:rFonts w:ascii="Arial" w:hAnsi="Arial" w:cs="Arial"/>
-          <w:color w:val="000000"/>
-          <w:sz w:val="22"/>
-          <w:szCs w:val="22"/>
-        </w:rPr>
-        <w:t xml:space="preserve"> distance</w:t>
-      </w:r>
-      <w:r>
-        <w:rPr>
-          <w:rFonts w:ascii="Arial" w:hAnsi="Arial" w:cs="Arial"/>
-          <w:color w:val="000000"/>
-          <w:sz w:val="22"/>
-          <w:szCs w:val="22"/>
+        <w:ind w:firstLine="360"/>
+        <w:textAlignment w:val="baseline"/>
+        <w:rPr>
+          <w:rFonts w:ascii="Arial" w:hAnsi="Arial" w:cs="Arial"/>
+          <w:sz w:val="22"/>
+          <w:szCs w:val="22"/>
+        </w:rPr>
+      </w:pPr>
+      <w:r>
+        <w:rPr>
+          <w:rFonts w:ascii="Arial" w:hAnsi="Arial" w:cs="Arial"/>
+          <w:color w:val="000000"/>
+          <w:sz w:val="22"/>
+          <w:szCs w:val="22"/>
+          <w:shd w:val="clear" w:color="auto" w:fill="FFFFFF"/>
+        </w:rPr>
+        <w:t>Clustering is the</w:t>
+      </w:r>
+      <w:r>
+        <w:rPr>
+          <w:rFonts w:ascii="Arial" w:hAnsi="Arial" w:cs="Arial"/>
+          <w:color w:val="000000"/>
+          <w:sz w:val="22"/>
+          <w:szCs w:val="22"/>
+          <w:shd w:val="clear" w:color="auto" w:fill="FFFFFF"/>
+        </w:rPr>
+        <w:t xml:space="preserve"> other area of progress</w:t>
+      </w:r>
+      <w:r>
+        <w:rPr>
+          <w:rFonts w:ascii="Arial" w:hAnsi="Arial" w:cs="Arial"/>
+          <w:sz w:val="22"/>
+          <w:szCs w:val="22"/>
+          <w:shd w:val="clear" w:color="auto" w:fill="FFFFFF"/>
         </w:rPr>
         <w:t xml:space="preserve">. </w:t>
       </w:r>
-      <w:bookmarkStart w:id="0" w:name="_GoBack"/>
-      <w:bookmarkEnd w:id="0"/>
-    </w:p>
-    <w:p>
-      <w:pPr>
-        <w:rPr>
-          <w:rFonts w:ascii="Arial" w:hAnsi="Arial" w:cs="Arial"/>
-          <w:color w:val="000000"/>
-        </w:rPr>
-      </w:pPr>
-    </w:p>
-    <w:p>
-      <w:pPr>
-        <w:ind w:firstLine="720"/>
-        <w:rPr>
-          <w:rFonts w:ascii="Arial" w:hAnsi="Arial" w:cs="Arial"/>
-          <w:color w:val="000000"/>
-        </w:rPr>
-      </w:pPr>
-      <w:r>
-        <w:rPr>
-          <w:rFonts w:ascii="Arial" w:hAnsi="Arial" w:cs="Arial"/>
-          <w:color w:val="000000"/>
+      <w:r>
+        <w:rPr>
+          <w:rFonts w:ascii="Arial" w:hAnsi="Arial" w:cs="Arial"/>
+          <w:sz w:val="22"/>
+          <w:szCs w:val="22"/>
+          <w:shd w:val="clear" w:color="auto" w:fill="FFFFFF"/>
+        </w:rPr>
+        <w:t>Since the NHANES data consists of a mix of both categorical and continuous data,</w:t>
+      </w:r>
+      <w:r>
+        <w:rPr>
+          <w:rFonts w:ascii="Arial" w:hAnsi="Arial" w:cs="Arial"/>
+          <w:sz w:val="22"/>
+          <w:szCs w:val="22"/>
+          <w:shd w:val="clear" w:color="auto" w:fill="FFFFFF"/>
+        </w:rPr>
+        <w:t xml:space="preserve"> traditional K-means clustering does not quite do the job</w:t>
+      </w:r>
+      <w:r>
+        <w:rPr>
+          <w:rFonts w:ascii="Arial" w:hAnsi="Arial" w:cs="Arial"/>
+          <w:sz w:val="22"/>
+          <w:szCs w:val="22"/>
+          <w:shd w:val="clear" w:color="auto" w:fill="FFFFFF"/>
+        </w:rPr>
+        <w:t>.</w:t>
+      </w:r>
+      <w:r>
+        <w:rPr>
+          <w:rFonts w:ascii="Arial" w:hAnsi="Arial" w:cs="Arial"/>
+          <w:sz w:val="22"/>
+          <w:szCs w:val="22"/>
+          <w:shd w:val="clear" w:color="auto" w:fill="FFFFFF"/>
+        </w:rPr>
+        <w:t xml:space="preserve"> However,</w:t>
+      </w:r>
+      <w:r>
+        <w:rPr>
+          <w:rFonts w:ascii="Arial" w:hAnsi="Arial" w:cs="Arial"/>
+          <w:sz w:val="22"/>
+          <w:szCs w:val="22"/>
+          <w:shd w:val="clear" w:color="auto" w:fill="FFFFFF"/>
+        </w:rPr>
+        <w:t xml:space="preserve"> </w:t>
+      </w:r>
+      <w:r>
+        <w:rPr>
+          <w:rFonts w:ascii="Arial" w:hAnsi="Arial" w:cs="Arial"/>
+          <w:sz w:val="22"/>
+          <w:szCs w:val="22"/>
+          <w:shd w:val="clear" w:color="auto" w:fill="FFFFFF"/>
+        </w:rPr>
+        <w:t>K</w:t>
+      </w:r>
+      <w:r>
+        <w:rPr>
+          <w:rFonts w:ascii="Arial" w:hAnsi="Arial" w:cs="Arial"/>
+          <w:sz w:val="22"/>
+          <w:szCs w:val="22"/>
+          <w:shd w:val="clear" w:color="auto" w:fill="FFFFFF"/>
+        </w:rPr>
+        <w:t>-</w:t>
+      </w:r>
+      <w:r>
+        <w:rPr>
+          <w:rFonts w:ascii="Arial" w:hAnsi="Arial" w:cs="Arial"/>
+          <w:sz w:val="22"/>
+          <w:szCs w:val="22"/>
+          <w:shd w:val="clear" w:color="auto" w:fill="FFFFFF"/>
+        </w:rPr>
+        <w:t>prototype</w:t>
+      </w:r>
+      <w:r>
+        <w:rPr>
+          <w:rFonts w:ascii="Arial" w:hAnsi="Arial" w:cs="Arial"/>
+          <w:sz w:val="22"/>
+          <w:szCs w:val="22"/>
+          <w:shd w:val="clear" w:color="auto" w:fill="FFFFFF"/>
+        </w:rPr>
+        <w:t xml:space="preserve"> clustering</w:t>
+      </w:r>
+      <w:r>
+        <w:rPr>
+          <w:rFonts w:ascii="Arial" w:hAnsi="Arial" w:cs="Arial"/>
+          <w:sz w:val="22"/>
+          <w:szCs w:val="22"/>
+          <w:shd w:val="clear" w:color="auto" w:fill="FFFFFF"/>
+        </w:rPr>
+        <w:t xml:space="preserve"> </w:t>
+      </w:r>
+      <w:r>
+        <w:rPr>
+          <w:rFonts w:ascii="Arial" w:hAnsi="Arial" w:cs="Arial"/>
+          <w:sz w:val="22"/>
+          <w:szCs w:val="22"/>
+          <w:shd w:val="clear" w:color="auto" w:fill="FFFFFF"/>
+        </w:rPr>
+        <w:t xml:space="preserve">is an extension of </w:t>
+      </w:r>
+      <w:r>
+        <w:rPr>
+          <w:rFonts w:ascii="Arial" w:hAnsi="Arial" w:cs="Arial"/>
+          <w:sz w:val="22"/>
+          <w:szCs w:val="22"/>
+          <w:shd w:val="clear" w:color="auto" w:fill="FFFFFF"/>
+        </w:rPr>
+        <w:t>K-</w:t>
+      </w:r>
+      <w:r>
+        <w:rPr>
+          <w:rFonts w:ascii="Arial" w:hAnsi="Arial" w:cs="Arial"/>
+          <w:sz w:val="22"/>
+          <w:szCs w:val="22"/>
+          <w:shd w:val="clear" w:color="auto" w:fill="FFFFFF"/>
+        </w:rPr>
+        <w:t xml:space="preserve">means that allows both categorical and continuous data to be used for </w:t>
+      </w:r>
+      <w:r>
+        <w:rPr>
+          <w:rFonts w:ascii="Arial" w:hAnsi="Arial" w:cs="Arial"/>
+          <w:sz w:val="22"/>
+          <w:szCs w:val="22"/>
+          <w:shd w:val="clear" w:color="auto" w:fill="FFFFFF"/>
+        </w:rPr>
+        <w:t>clustering</w:t>
+      </w:r>
+      <w:r>
+        <w:rPr>
+          <w:rFonts w:ascii="Arial" w:hAnsi="Arial" w:cs="Arial"/>
+          <w:sz w:val="22"/>
+          <w:szCs w:val="22"/>
+          <w:shd w:val="clear" w:color="auto" w:fill="FFFFFF"/>
+        </w:rPr>
+        <w:t xml:space="preserve">. </w:t>
+      </w:r>
+      <w:r>
+        <w:rPr>
+          <w:rFonts w:ascii="Arial" w:hAnsi="Arial" w:cs="Arial"/>
+          <w:sz w:val="22"/>
+          <w:szCs w:val="22"/>
+        </w:rPr>
+        <w:t xml:space="preserve">Cluster prototypes are computed as cluster means for </w:t>
+      </w:r>
+      <w:r>
+        <w:rPr>
+          <w:rFonts w:ascii="Arial" w:hAnsi="Arial" w:cs="Arial"/>
+          <w:sz w:val="22"/>
+          <w:szCs w:val="22"/>
         </w:rPr>
         <w:lastRenderedPageBreak/>
+        <w:t>numeric variables and modes for factors (</w:t>
+      </w:r>
+      <w:r>
+        <w:rPr>
+          <w:rFonts w:ascii="Arial" w:hAnsi="Arial" w:cs="Arial"/>
+          <w:color w:val="222222"/>
+          <w:sz w:val="22"/>
+          <w:szCs w:val="22"/>
+          <w:shd w:val="clear" w:color="auto" w:fill="FFFFFF"/>
+        </w:rPr>
+        <w:t>Huang, Z.</w:t>
+      </w:r>
+      <w:r>
+        <w:rPr>
+          <w:rFonts w:ascii="Arial" w:hAnsi="Arial" w:cs="Arial"/>
+          <w:color w:val="222222"/>
+          <w:sz w:val="22"/>
+          <w:szCs w:val="22"/>
+          <w:shd w:val="clear" w:color="auto" w:fill="FFFFFF"/>
+        </w:rPr>
+        <w:t xml:space="preserve">, </w:t>
+      </w:r>
+      <w:r>
+        <w:rPr>
+          <w:rFonts w:ascii="Arial" w:hAnsi="Arial" w:cs="Arial"/>
+          <w:color w:val="222222"/>
+          <w:sz w:val="22"/>
+          <w:szCs w:val="22"/>
+          <w:shd w:val="clear" w:color="auto" w:fill="FFFFFF"/>
+        </w:rPr>
+        <w:t>1998</w:t>
+      </w:r>
+      <w:r>
+        <w:rPr>
+          <w:rFonts w:ascii="Arial" w:hAnsi="Arial" w:cs="Arial"/>
+          <w:sz w:val="22"/>
+          <w:szCs w:val="22"/>
+        </w:rPr>
+        <w:t>).</w:t>
+      </w:r>
+      <w:r>
+        <w:rPr>
+          <w:rFonts w:ascii="Arial" w:hAnsi="Arial" w:cs="Arial"/>
+          <w:sz w:val="22"/>
+          <w:szCs w:val="22"/>
+        </w:rPr>
         <w:t xml:space="preserve"> </w:t>
       </w:r>
+      <w:r>
+        <w:rPr>
+          <w:rFonts w:ascii="Arial" w:hAnsi="Arial" w:cs="Arial"/>
+          <w:sz w:val="22"/>
+          <w:szCs w:val="22"/>
+        </w:rPr>
+        <w:t>Using K-prototypes and examining the total with distances</w:t>
+      </w:r>
+      <w:r>
+        <w:rPr>
+          <w:rFonts w:ascii="Arial" w:hAnsi="Arial" w:cs="Arial"/>
+          <w:sz w:val="22"/>
+          <w:szCs w:val="22"/>
+        </w:rPr>
+        <w:t>, four</w:t>
+      </w:r>
+      <w:r>
+        <w:rPr>
+          <w:rFonts w:ascii="Arial" w:hAnsi="Arial" w:cs="Arial"/>
+          <w:sz w:val="22"/>
+          <w:szCs w:val="22"/>
+        </w:rPr>
+        <w:t xml:space="preserve"> clusters were </w:t>
+      </w:r>
+      <w:r>
+        <w:rPr>
+          <w:rFonts w:ascii="Arial" w:hAnsi="Arial" w:cs="Arial"/>
+          <w:sz w:val="22"/>
+          <w:szCs w:val="22"/>
+        </w:rPr>
+        <w:t>determined to be an appropriate fit for the data</w:t>
+      </w:r>
+      <w:r>
+        <w:rPr>
+          <w:rFonts w:ascii="Arial" w:hAnsi="Arial" w:cs="Arial"/>
+          <w:sz w:val="22"/>
+          <w:szCs w:val="22"/>
+        </w:rPr>
+        <w:t>. Table</w:t>
+      </w:r>
+      <w:r>
+        <w:rPr>
+          <w:rFonts w:ascii="Arial" w:hAnsi="Arial" w:cs="Arial"/>
+          <w:sz w:val="22"/>
+          <w:szCs w:val="22"/>
+        </w:rPr>
+        <w:t xml:space="preserve"> 1</w:t>
+      </w:r>
+      <w:r>
+        <w:rPr>
+          <w:rFonts w:ascii="Arial" w:hAnsi="Arial" w:cs="Arial"/>
+          <w:sz w:val="22"/>
+          <w:szCs w:val="22"/>
+        </w:rPr>
+        <w:t xml:space="preserve"> shows the centers </w:t>
+      </w:r>
+      <w:r>
+        <w:rPr>
+          <w:rFonts w:ascii="Arial" w:hAnsi="Arial" w:cs="Arial"/>
+          <w:sz w:val="22"/>
+          <w:szCs w:val="22"/>
+        </w:rPr>
+        <w:t>of these four calculated clusters.</w:t>
+      </w:r>
     </w:p>
     <w:p>
       <w:pPr>
         <w:pStyle w:val="NormalWeb"/>
-        <w:spacing w:before="0" w:beforeAutospacing="0" w:after="0" w:afterAutospacing="0" w:line="480" w:lineRule="auto"/>
-        <w:ind w:firstLine="720"/>
-        <w:rPr>
-          <w:rFonts w:ascii="Arial" w:hAnsi="Arial" w:cs="Arial"/>
-          <w:color w:val="000000"/>
-          <w:sz w:val="22"/>
-          <w:szCs w:val="22"/>
-        </w:rPr>
-      </w:pPr>
-      <w:r>
-        <w:rPr>
-          <w:rFonts w:ascii="Arial" w:hAnsi="Arial" w:cs="Arial"/>
-          <w:color w:val="000000"/>
-          <w:sz w:val="22"/>
-          <w:szCs w:val="22"/>
-        </w:rPr>
-        <w:t xml:space="preserve"> </w:t>
-      </w:r>
-      <w:r>
-        <w:rPr>
-          <w:rFonts w:ascii="Arial" w:hAnsi="Arial" w:cs="Arial"/>
-          <w:color w:val="000000"/>
-          <w:sz w:val="22"/>
-          <w:szCs w:val="22"/>
-        </w:rPr>
-        <w:t xml:space="preserve"> </w:t>
-      </w:r>
-    </w:p>
-    <w:p>
-      <w:pPr>
-        <w:rPr>
-          <w:rFonts w:ascii="Arial" w:hAnsi="Arial" w:cs="Arial"/>
-          <w:color w:val="000000"/>
-        </w:rPr>
-      </w:pPr>
+        <w:spacing w:before="0" w:beforeAutospacing="0" w:after="0" w:afterAutospacing="0"/>
+        <w:ind w:left="360"/>
+        <w:textAlignment w:val="baseline"/>
+        <w:rPr>
+          <w:rFonts w:ascii="Arial" w:hAnsi="Arial" w:cs="Arial"/>
+        </w:rPr>
+      </w:pPr>
+    </w:p>
+    <w:p>
+      <w:pPr>
+        <w:pStyle w:val="NormalWeb"/>
+        <w:spacing w:before="0" w:beforeAutospacing="0" w:after="0" w:afterAutospacing="0"/>
+        <w:ind w:left="360"/>
+        <w:textAlignment w:val="baseline"/>
+        <w:rPr>
+          <w:rFonts w:ascii="Arial" w:hAnsi="Arial" w:cs="Arial"/>
+        </w:rPr>
+      </w:pPr>
+    </w:p>
+    <w:p>
+      <w:pPr>
+        <w:pStyle w:val="NormalWeb"/>
+        <w:spacing w:before="0" w:beforeAutospacing="0" w:after="0" w:afterAutospacing="0"/>
+        <w:ind w:left="360"/>
+        <w:textAlignment w:val="baseline"/>
+        <w:rPr>
+          <w:rFonts w:ascii="Arial" w:hAnsi="Arial" w:cs="Arial"/>
+        </w:rPr>
+      </w:pPr>
+    </w:p>
+    <w:p>
+      <w:pPr>
+        <w:pStyle w:val="NormalWeb"/>
+        <w:spacing w:before="0" w:beforeAutospacing="0" w:after="0" w:afterAutospacing="0"/>
+        <w:ind w:left="360"/>
+        <w:textAlignment w:val="baseline"/>
+        <w:rPr>
+          <w:rFonts w:ascii="Arial" w:hAnsi="Arial" w:cs="Arial"/>
+        </w:rPr>
+      </w:pPr>
+    </w:p>
+    <w:p>
+      <w:pPr>
+        <w:ind w:left="360"/>
+        <w:jc w:val="center"/>
+        <w:rPr>
+          <w:rFonts w:ascii="Arial" w:hAnsi="Arial" w:cs="Arial"/>
+          <w:b/>
+        </w:rPr>
+      </w:pPr>
+      <w:r>
+        <w:rPr>
+          <w:rFonts w:ascii="Arial" w:hAnsi="Arial" w:cs="Arial"/>
+          <w:b/>
+        </w:rPr>
+        <w:t>Table 1:</w:t>
+      </w:r>
     </w:p>
     <w:tbl>
       <w:tblPr>
@@ -1672,8 +2795,1523 @@
         </w:tc>
       </w:tr>
     </w:tbl>
-    <w:p/>
+    <w:p>
+      <w:pPr>
+        <w:pStyle w:val="NormalWeb"/>
+        <w:spacing w:before="0" w:beforeAutospacing="0" w:after="0" w:afterAutospacing="0"/>
+        <w:ind w:left="360"/>
+        <w:textAlignment w:val="baseline"/>
+        <w:rPr>
+          <w:rFonts w:ascii="Lato" w:hAnsi="Lato"/>
+          <w:b/>
+          <w:bCs/>
+          <w:color w:val="3C78D8"/>
+          <w:sz w:val="42"/>
+          <w:szCs w:val="42"/>
+        </w:rPr>
+      </w:pPr>
+    </w:p>
+    <w:p>
+      <w:pPr>
+        <w:pStyle w:val="NormalWeb"/>
+        <w:spacing w:before="0" w:beforeAutospacing="0" w:after="0" w:afterAutospacing="0" w:line="480" w:lineRule="auto"/>
+        <w:ind w:left="360" w:firstLine="360"/>
+        <w:textAlignment w:val="baseline"/>
+        <w:rPr>
+          <w:rFonts w:ascii="Arial" w:hAnsi="Arial" w:cs="Arial"/>
+          <w:sz w:val="22"/>
+          <w:szCs w:val="22"/>
+        </w:rPr>
+      </w:pPr>
+      <w:r>
+        <w:rPr>
+          <w:rFonts w:ascii="Arial" w:hAnsi="Arial" w:cs="Arial"/>
+          <w:sz w:val="22"/>
+          <w:szCs w:val="22"/>
+        </w:rPr>
+        <w:t>It appears that the first cluster generally consists of older white men who have hypertension and are taking hypertension meds. The second cluster consists of older black women who are also hypertensive. Clusters three and four are younger white male and females, respectively, who are not hypertensive and not taking hypertensive meds.</w:t>
+      </w:r>
+      <w:r>
+        <w:rPr>
+          <w:rFonts w:ascii="Arial" w:hAnsi="Arial" w:cs="Arial"/>
+          <w:sz w:val="22"/>
+          <w:szCs w:val="22"/>
+        </w:rPr>
+        <w:t xml:space="preserve"> Thus, it appears that the clusters identify stratifications that are not inconsistent with the literature in an automated way that can easily be extended to more variables. Figure three </w:t>
+      </w:r>
+      <w:r>
+        <w:rPr>
+          <w:rFonts w:ascii="Arial" w:hAnsi="Arial" w:cs="Arial"/>
+          <w:sz w:val="22"/>
+          <w:szCs w:val="22"/>
+        </w:rPr>
+        <w:t>further helps</w:t>
+      </w:r>
+      <w:r>
+        <w:rPr>
+          <w:rFonts w:ascii="Arial" w:hAnsi="Arial" w:cs="Arial"/>
+          <w:sz w:val="22"/>
+          <w:szCs w:val="22"/>
+        </w:rPr>
+        <w:t xml:space="preserve"> visualize</w:t>
+      </w:r>
+      <w:r>
+        <w:rPr>
+          <w:rFonts w:ascii="Arial" w:hAnsi="Arial" w:cs="Arial"/>
+          <w:sz w:val="22"/>
+          <w:szCs w:val="22"/>
+        </w:rPr>
+        <w:t xml:space="preserve"> </w:t>
+      </w:r>
+      <w:r>
+        <w:rPr>
+          <w:rFonts w:ascii="Arial" w:hAnsi="Arial" w:cs="Arial"/>
+          <w:sz w:val="22"/>
+          <w:szCs w:val="22"/>
+        </w:rPr>
+        <w:t xml:space="preserve">these clusters by plotting them on the first two principal components of the blood pressure variables selected from the NHANES data. </w:t>
+      </w:r>
+    </w:p>
+    <w:p>
+      <w:pPr>
+        <w:pStyle w:val="NormalWeb"/>
+        <w:spacing w:before="0" w:beforeAutospacing="0" w:after="0" w:afterAutospacing="0" w:line="480" w:lineRule="auto"/>
+        <w:ind w:left="360"/>
+        <w:jc w:val="center"/>
+        <w:textAlignment w:val="baseline"/>
+        <w:rPr>
+          <w:rFonts w:ascii="Arial" w:hAnsi="Arial" w:cs="Arial"/>
+        </w:rPr>
+      </w:pPr>
+    </w:p>
+    <w:p>
+      <w:pPr>
+        <w:pStyle w:val="NormalWeb"/>
+        <w:spacing w:before="0" w:beforeAutospacing="0" w:after="0" w:afterAutospacing="0" w:line="480" w:lineRule="auto"/>
+        <w:ind w:left="360"/>
+        <w:jc w:val="center"/>
+        <w:textAlignment w:val="baseline"/>
+        <w:rPr>
+          <w:rFonts w:ascii="Arial" w:hAnsi="Arial" w:cs="Arial"/>
+        </w:rPr>
+      </w:pPr>
+    </w:p>
+    <w:p>
+      <w:pPr>
+        <w:pStyle w:val="NormalWeb"/>
+        <w:spacing w:before="0" w:beforeAutospacing="0" w:after="0" w:afterAutospacing="0" w:line="480" w:lineRule="auto"/>
+        <w:ind w:left="360"/>
+        <w:jc w:val="center"/>
+        <w:textAlignment w:val="baseline"/>
+        <w:rPr>
+          <w:rFonts w:ascii="Arial" w:hAnsi="Arial" w:cs="Arial"/>
+        </w:rPr>
+      </w:pPr>
+    </w:p>
+    <w:p>
+      <w:pPr>
+        <w:pStyle w:val="NormalWeb"/>
+        <w:spacing w:before="0" w:beforeAutospacing="0" w:after="0" w:afterAutospacing="0" w:line="480" w:lineRule="auto"/>
+        <w:ind w:left="360"/>
+        <w:jc w:val="center"/>
+        <w:textAlignment w:val="baseline"/>
+        <w:rPr>
+          <w:rFonts w:ascii="Arial" w:hAnsi="Arial" w:cs="Arial"/>
+        </w:rPr>
+      </w:pPr>
+    </w:p>
+    <w:p>
+      <w:pPr>
+        <w:pStyle w:val="NormalWeb"/>
+        <w:spacing w:before="0" w:beforeAutospacing="0" w:after="0" w:afterAutospacing="0" w:line="480" w:lineRule="auto"/>
+        <w:ind w:left="360"/>
+        <w:jc w:val="center"/>
+        <w:textAlignment w:val="baseline"/>
+        <w:rPr>
+          <w:rFonts w:ascii="Arial" w:hAnsi="Arial" w:cs="Arial"/>
+        </w:rPr>
+      </w:pPr>
+    </w:p>
+    <w:p>
+      <w:pPr>
+        <w:pStyle w:val="NormalWeb"/>
+        <w:spacing w:before="0" w:beforeAutospacing="0" w:after="0" w:afterAutospacing="0" w:line="480" w:lineRule="auto"/>
+        <w:ind w:left="360"/>
+        <w:jc w:val="center"/>
+        <w:textAlignment w:val="baseline"/>
+        <w:rPr>
+          <w:rFonts w:ascii="Arial" w:hAnsi="Arial" w:cs="Arial"/>
+        </w:rPr>
+      </w:pPr>
+    </w:p>
+    <w:p>
+      <w:pPr>
+        <w:pStyle w:val="NormalWeb"/>
+        <w:spacing w:before="0" w:beforeAutospacing="0" w:after="0" w:afterAutospacing="0" w:line="480" w:lineRule="auto"/>
+        <w:ind w:left="360"/>
+        <w:jc w:val="center"/>
+        <w:textAlignment w:val="baseline"/>
+        <w:rPr>
+          <w:rFonts w:ascii="Arial" w:hAnsi="Arial" w:cs="Arial"/>
+        </w:rPr>
+      </w:pPr>
+    </w:p>
+    <w:p>
+      <w:pPr>
+        <w:pStyle w:val="NormalWeb"/>
+        <w:spacing w:before="0" w:beforeAutospacing="0" w:after="0" w:afterAutospacing="0" w:line="480" w:lineRule="auto"/>
+        <w:ind w:left="360"/>
+        <w:jc w:val="center"/>
+        <w:textAlignment w:val="baseline"/>
+        <w:rPr>
+          <w:rFonts w:ascii="Arial" w:hAnsi="Arial" w:cs="Arial"/>
+        </w:rPr>
+      </w:pPr>
+    </w:p>
+    <w:p>
+      <w:pPr>
+        <w:pStyle w:val="NormalWeb"/>
+        <w:spacing w:before="0" w:beforeAutospacing="0" w:after="0" w:afterAutospacing="0"/>
+        <w:jc w:val="center"/>
+        <w:textAlignment w:val="baseline"/>
+        <w:rPr>
+          <w:rFonts w:ascii="Lato" w:hAnsi="Lato"/>
+          <w:b/>
+          <w:bCs/>
+          <w:color w:val="3C78D8"/>
+          <w:sz w:val="42"/>
+          <w:szCs w:val="42"/>
+        </w:rPr>
+      </w:pPr>
+      <w:r>
+        <w:rPr>
+          <w:rFonts w:ascii="Arial" w:hAnsi="Arial" w:cs="Arial"/>
+          <w:b/>
+        </w:rPr>
+        <w:t>Figure 3:</w:t>
+      </w:r>
+    </w:p>
+    <w:p>
+      <w:pPr>
+        <w:pStyle w:val="ListParagraph"/>
+        <w:jc w:val="center"/>
+        <w:rPr>
+          <w:rFonts w:ascii="Arial" w:hAnsi="Arial" w:cs="Arial"/>
+          <w:color w:val="000000"/>
+          <w:shd w:val="clear" w:color="auto" w:fill="FFFFFF"/>
+        </w:rPr>
+      </w:pPr>
+      <w:r>
+        <w:rPr>
+          <w:noProof/>
+          <w:shd w:val="clear" w:color="auto" w:fill="FFFFFF"/>
+        </w:rPr>
+        <w:drawing>
+          <wp:inline distT="0" distB="0" distL="0" distR="0" wp14:anchorId="56AC7C12" wp14:editId="43941752">
+            <wp:extent cx="4949825" cy="4191486"/>
+            <wp:effectExtent l="0" t="0" r="3175" b="0"/>
+            <wp:docPr id="3" name="Picture 3"/>
+            <wp:cNvGraphicFramePr>
+              <a:graphicFrameLocks xmlns:a="http://schemas.openxmlformats.org/drawingml/2006/main" noChangeAspect="1"/>
+            </wp:cNvGraphicFramePr>
+            <a:graphic xmlns:a="http://schemas.openxmlformats.org/drawingml/2006/main">
+              <a:graphicData uri="http://schemas.openxmlformats.org/drawingml/2006/picture">
+                <pic:pic xmlns:pic="http://schemas.openxmlformats.org/drawingml/2006/picture">
+                  <pic:nvPicPr>
+                    <pic:cNvPr id="3" name="cluster.png"/>
+                    <pic:cNvPicPr/>
+                  </pic:nvPicPr>
+                  <pic:blipFill>
+                    <a:blip r:embed="rId10">
+                      <a:extLst>
+                        <a:ext uri="{28A0092B-C50C-407E-A947-70E740481C1C}">
+                          <a14:useLocalDpi xmlns:a14="http://schemas.microsoft.com/office/drawing/2010/main" val="0"/>
+                        </a:ext>
+                      </a:extLst>
+                    </a:blip>
+                    <a:stretch>
+                      <a:fillRect/>
+                    </a:stretch>
+                  </pic:blipFill>
+                  <pic:spPr>
+                    <a:xfrm>
+                      <a:off x="0" y="0"/>
+                      <a:ext cx="4977393" cy="4214831"/>
+                    </a:xfrm>
+                    <a:prstGeom prst="rect">
+                      <a:avLst/>
+                    </a:prstGeom>
+                  </pic:spPr>
+                </pic:pic>
+              </a:graphicData>
+            </a:graphic>
+          </wp:inline>
+        </w:drawing>
+      </w:r>
+    </w:p>
+    <w:p>
+      <w:pPr>
+        <w:pStyle w:val="NormalWeb"/>
+        <w:spacing w:before="0" w:beforeAutospacing="0" w:after="0" w:afterAutospacing="0" w:line="480" w:lineRule="auto"/>
+        <w:ind w:left="720" w:firstLine="720"/>
+        <w:textAlignment w:val="baseline"/>
+        <w:rPr>
+          <w:rFonts w:ascii="Arial" w:hAnsi="Arial" w:cs="Arial"/>
+          <w:sz w:val="22"/>
+          <w:szCs w:val="22"/>
+        </w:rPr>
+      </w:pPr>
+      <w:r>
+        <w:rPr>
+          <w:rFonts w:ascii="Arial" w:hAnsi="Arial" w:cs="Arial"/>
+          <w:sz w:val="22"/>
+          <w:szCs w:val="22"/>
+        </w:rPr>
+        <w:t>The</w:t>
+      </w:r>
+      <w:r>
+        <w:rPr>
+          <w:rFonts w:ascii="Arial" w:hAnsi="Arial" w:cs="Arial"/>
+          <w:sz w:val="22"/>
+          <w:szCs w:val="22"/>
+        </w:rPr>
+        <w:t xml:space="preserve"> components </w:t>
+      </w:r>
+      <w:r>
+        <w:rPr>
+          <w:rFonts w:ascii="Arial" w:hAnsi="Arial" w:cs="Arial"/>
+          <w:sz w:val="22"/>
+          <w:szCs w:val="22"/>
+        </w:rPr>
+        <w:t xml:space="preserve">include additional variables that were excluded from the clustering as they were either dependent variables (systolic and diastolic blood pressure) or lacked </w:t>
+      </w:r>
+      <w:r>
+        <w:rPr>
+          <w:rFonts w:ascii="Arial" w:hAnsi="Arial" w:cs="Arial"/>
+          <w:sz w:val="22"/>
+          <w:szCs w:val="22"/>
+        </w:rPr>
+        <w:t>clarity in describing the clusters</w:t>
+      </w:r>
+      <w:r>
+        <w:rPr>
+          <w:rFonts w:ascii="Arial" w:hAnsi="Arial" w:cs="Arial"/>
+          <w:sz w:val="22"/>
+          <w:szCs w:val="22"/>
+        </w:rPr>
+        <w:t xml:space="preserve"> (complex </w:t>
+      </w:r>
+      <w:proofErr w:type="spellStart"/>
+      <w:r>
+        <w:rPr>
+          <w:rFonts w:ascii="Arial" w:hAnsi="Arial" w:cs="Arial"/>
+          <w:sz w:val="22"/>
+          <w:szCs w:val="22"/>
+        </w:rPr>
+        <w:t>bmi</w:t>
+      </w:r>
+      <w:proofErr w:type="spellEnd"/>
+      <w:r>
+        <w:rPr>
+          <w:rFonts w:ascii="Arial" w:hAnsi="Arial" w:cs="Arial"/>
+          <w:sz w:val="22"/>
+          <w:szCs w:val="22"/>
+        </w:rPr>
+        <w:t xml:space="preserve"> metrics). However, the inclusion of these variables does serve as a</w:t>
+      </w:r>
+      <w:r>
+        <w:rPr>
+          <w:rFonts w:ascii="Arial" w:hAnsi="Arial" w:cs="Arial"/>
+          <w:sz w:val="22"/>
+          <w:szCs w:val="22"/>
+        </w:rPr>
+        <w:t xml:space="preserve">n additional </w:t>
+      </w:r>
+      <w:r>
+        <w:rPr>
+          <w:rFonts w:ascii="Arial" w:hAnsi="Arial" w:cs="Arial"/>
+          <w:sz w:val="22"/>
+          <w:szCs w:val="22"/>
+        </w:rPr>
+        <w:t>sanity check for the quality of th</w:t>
+      </w:r>
+      <w:r>
+        <w:rPr>
+          <w:rFonts w:ascii="Arial" w:hAnsi="Arial" w:cs="Arial"/>
+          <w:sz w:val="22"/>
+          <w:szCs w:val="22"/>
+        </w:rPr>
+        <w:t>e clusters</w:t>
+      </w:r>
+      <w:r>
+        <w:rPr>
+          <w:rFonts w:ascii="Arial" w:hAnsi="Arial" w:cs="Arial"/>
+          <w:sz w:val="22"/>
+          <w:szCs w:val="22"/>
+        </w:rPr>
+        <w:t>. For example</w:t>
+      </w:r>
+      <w:r>
+        <w:rPr>
+          <w:rFonts w:ascii="Arial" w:hAnsi="Arial" w:cs="Arial"/>
+          <w:sz w:val="22"/>
+          <w:szCs w:val="22"/>
+        </w:rPr>
+        <w:t xml:space="preserve">, </w:t>
+      </w:r>
+      <w:r>
+        <w:rPr>
+          <w:rFonts w:ascii="Arial" w:hAnsi="Arial" w:cs="Arial"/>
+          <w:sz w:val="22"/>
+          <w:szCs w:val="22"/>
+        </w:rPr>
+        <w:t>c</w:t>
+      </w:r>
+      <w:r>
+        <w:rPr>
+          <w:rFonts w:ascii="Arial" w:hAnsi="Arial" w:cs="Arial"/>
+          <w:sz w:val="22"/>
+          <w:szCs w:val="22"/>
+        </w:rPr>
+        <w:t xml:space="preserve">luster </w:t>
+      </w:r>
+      <w:r>
+        <w:rPr>
+          <w:rFonts w:ascii="Arial" w:hAnsi="Arial" w:cs="Arial"/>
+          <w:sz w:val="22"/>
+          <w:szCs w:val="22"/>
+        </w:rPr>
+        <w:t>three</w:t>
+      </w:r>
+      <w:r>
+        <w:rPr>
+          <w:rFonts w:ascii="Arial" w:hAnsi="Arial" w:cs="Arial"/>
+          <w:sz w:val="22"/>
+          <w:szCs w:val="22"/>
+        </w:rPr>
+        <w:t xml:space="preserve"> sits high on the second component, which indicates a </w:t>
+      </w:r>
+      <w:r>
+        <w:rPr>
+          <w:rFonts w:ascii="Arial" w:hAnsi="Arial" w:cs="Arial"/>
+          <w:sz w:val="22"/>
+          <w:szCs w:val="22"/>
+        </w:rPr>
+        <w:t>high</w:t>
+      </w:r>
+      <w:r>
+        <w:rPr>
+          <w:rFonts w:ascii="Arial" w:hAnsi="Arial" w:cs="Arial"/>
+          <w:sz w:val="22"/>
+          <w:szCs w:val="22"/>
+        </w:rPr>
+        <w:t xml:space="preserve"> arm (</w:t>
+      </w:r>
+      <w:proofErr w:type="spellStart"/>
+      <w:r>
+        <w:rPr>
+          <w:rFonts w:ascii="Arial" w:hAnsi="Arial" w:cs="Arial"/>
+          <w:sz w:val="22"/>
+          <w:szCs w:val="22"/>
+        </w:rPr>
+        <w:t>arml</w:t>
+      </w:r>
+      <w:proofErr w:type="spellEnd"/>
+      <w:r>
+        <w:rPr>
+          <w:rFonts w:ascii="Arial" w:hAnsi="Arial" w:cs="Arial"/>
+          <w:sz w:val="22"/>
+          <w:szCs w:val="22"/>
+        </w:rPr>
+        <w:t>) and leg (</w:t>
+      </w:r>
+      <w:proofErr w:type="spellStart"/>
+      <w:r>
+        <w:rPr>
+          <w:rFonts w:ascii="Arial" w:hAnsi="Arial" w:cs="Arial"/>
+          <w:sz w:val="22"/>
+          <w:szCs w:val="22"/>
+        </w:rPr>
+        <w:t>bmxleg</w:t>
+      </w:r>
+      <w:proofErr w:type="spellEnd"/>
+      <w:r>
+        <w:rPr>
+          <w:rFonts w:ascii="Arial" w:hAnsi="Arial" w:cs="Arial"/>
+          <w:sz w:val="22"/>
+          <w:szCs w:val="22"/>
+        </w:rPr>
+        <w:t xml:space="preserve">) </w:t>
+      </w:r>
+      <w:proofErr w:type="spellStart"/>
+      <w:r>
+        <w:rPr>
+          <w:rFonts w:ascii="Arial" w:hAnsi="Arial" w:cs="Arial"/>
+          <w:sz w:val="22"/>
+          <w:szCs w:val="22"/>
+        </w:rPr>
+        <w:t>bmi</w:t>
+      </w:r>
+      <w:proofErr w:type="spellEnd"/>
+      <w:r>
+        <w:rPr>
+          <w:rFonts w:ascii="Arial" w:hAnsi="Arial" w:cs="Arial"/>
+          <w:sz w:val="22"/>
+          <w:szCs w:val="22"/>
+        </w:rPr>
+        <w:t>, and high on the first component, which indicates a lower waist (</w:t>
+      </w:r>
+      <w:proofErr w:type="spellStart"/>
+      <w:r>
+        <w:rPr>
+          <w:rFonts w:ascii="Arial" w:hAnsi="Arial" w:cs="Arial"/>
+          <w:sz w:val="22"/>
+          <w:szCs w:val="22"/>
+        </w:rPr>
+        <w:t>bmxwaist</w:t>
+      </w:r>
+      <w:proofErr w:type="spellEnd"/>
+      <w:r>
+        <w:rPr>
+          <w:rFonts w:ascii="Arial" w:hAnsi="Arial" w:cs="Arial"/>
+          <w:sz w:val="22"/>
+          <w:szCs w:val="22"/>
+        </w:rPr>
+        <w:t xml:space="preserve">) and abdominal (bmxsad1) </w:t>
+      </w:r>
+      <w:proofErr w:type="spellStart"/>
+      <w:r>
+        <w:rPr>
+          <w:rFonts w:ascii="Arial" w:hAnsi="Arial" w:cs="Arial"/>
+          <w:sz w:val="22"/>
+          <w:szCs w:val="22"/>
+        </w:rPr>
+        <w:t>bmi</w:t>
+      </w:r>
+      <w:proofErr w:type="spellEnd"/>
+      <w:r>
+        <w:rPr>
+          <w:rFonts w:ascii="Arial" w:hAnsi="Arial" w:cs="Arial"/>
+          <w:sz w:val="22"/>
+          <w:szCs w:val="22"/>
+        </w:rPr>
+        <w:t xml:space="preserve">. Thus, cluster </w:t>
+      </w:r>
+      <w:r>
+        <w:rPr>
+          <w:rFonts w:ascii="Arial" w:hAnsi="Arial" w:cs="Arial"/>
+          <w:sz w:val="22"/>
+          <w:szCs w:val="22"/>
+        </w:rPr>
+        <w:t>three</w:t>
+      </w:r>
+      <w:r>
+        <w:rPr>
+          <w:rFonts w:ascii="Arial" w:hAnsi="Arial" w:cs="Arial"/>
+          <w:sz w:val="22"/>
+          <w:szCs w:val="22"/>
+        </w:rPr>
+        <w:t xml:space="preserve"> appears to consist of athletic individuals who have strong legs and arms</w:t>
+      </w:r>
+      <w:r>
+        <w:rPr>
+          <w:rFonts w:ascii="Arial" w:hAnsi="Arial" w:cs="Arial"/>
+          <w:sz w:val="22"/>
+          <w:szCs w:val="22"/>
+        </w:rPr>
+        <w:t xml:space="preserve">, but </w:t>
+      </w:r>
+      <w:r>
+        <w:rPr>
+          <w:rFonts w:ascii="Arial" w:hAnsi="Arial" w:cs="Arial"/>
+          <w:sz w:val="22"/>
+          <w:szCs w:val="22"/>
+        </w:rPr>
+        <w:t xml:space="preserve">slim waists </w:t>
+      </w:r>
+      <w:r>
+        <w:rPr>
+          <w:rFonts w:ascii="Arial" w:hAnsi="Arial" w:cs="Arial"/>
+          <w:sz w:val="22"/>
+          <w:szCs w:val="22"/>
+        </w:rPr>
+        <w:t xml:space="preserve">and abdomen. The observation of an athletic individual is consistent with the center of cluster 3, which describes a young male without hypertension. These clusters are subject to </w:t>
+      </w:r>
+      <w:r>
+        <w:rPr>
+          <w:rFonts w:ascii="Arial" w:hAnsi="Arial" w:cs="Arial"/>
+          <w:sz w:val="22"/>
+          <w:szCs w:val="22"/>
+        </w:rPr>
+        <w:lastRenderedPageBreak/>
+        <w:t xml:space="preserve">change from the addition of new variables or unforeseen modeling restraints. However, these early findings show a promising proof of concept. </w:t>
+      </w:r>
+    </w:p>
+    <w:p>
+      <w:pPr>
+        <w:pStyle w:val="NormalWeb"/>
+        <w:spacing w:before="0" w:beforeAutospacing="0" w:after="0" w:afterAutospacing="0" w:line="480" w:lineRule="auto"/>
+        <w:ind w:left="720" w:firstLine="720"/>
+        <w:textAlignment w:val="baseline"/>
+        <w:rPr>
+          <w:rFonts w:ascii="Arial" w:hAnsi="Arial" w:cs="Arial"/>
+          <w:bCs/>
+          <w:sz w:val="22"/>
+          <w:szCs w:val="22"/>
+        </w:rPr>
+      </w:pPr>
+      <w:r>
+        <w:rPr>
+          <w:rFonts w:ascii="Arial" w:hAnsi="Arial" w:cs="Arial"/>
+          <w:sz w:val="22"/>
+          <w:szCs w:val="22"/>
+        </w:rPr>
+        <w:t xml:space="preserve">My next steps are to </w:t>
+      </w:r>
+      <w:r>
+        <w:rPr>
+          <w:rFonts w:ascii="Arial" w:hAnsi="Arial" w:cs="Arial"/>
+          <w:bCs/>
+          <w:sz w:val="22"/>
+          <w:szCs w:val="22"/>
+        </w:rPr>
+        <w:t>d</w:t>
+      </w:r>
+      <w:r>
+        <w:rPr>
+          <w:rFonts w:ascii="Arial" w:hAnsi="Arial" w:cs="Arial"/>
+          <w:bCs/>
+          <w:sz w:val="22"/>
+          <w:szCs w:val="22"/>
+        </w:rPr>
+        <w:t xml:space="preserve">esign </w:t>
+      </w:r>
+      <w:r>
+        <w:rPr>
+          <w:rFonts w:ascii="Arial" w:hAnsi="Arial" w:cs="Arial"/>
+          <w:bCs/>
+          <w:sz w:val="22"/>
+          <w:szCs w:val="22"/>
+        </w:rPr>
+        <w:t>m</w:t>
+      </w:r>
+      <w:r>
+        <w:rPr>
+          <w:rFonts w:ascii="Arial" w:hAnsi="Arial" w:cs="Arial"/>
+          <w:bCs/>
+          <w:sz w:val="22"/>
+          <w:szCs w:val="22"/>
+        </w:rPr>
+        <w:t xml:space="preserve">odels for </w:t>
+      </w:r>
+      <w:r>
+        <w:rPr>
+          <w:rFonts w:ascii="Arial" w:hAnsi="Arial" w:cs="Arial"/>
+          <w:bCs/>
+          <w:sz w:val="22"/>
+          <w:szCs w:val="22"/>
+        </w:rPr>
+        <w:t>each c</w:t>
+      </w:r>
+      <w:r>
+        <w:rPr>
+          <w:rFonts w:ascii="Arial" w:hAnsi="Arial" w:cs="Arial"/>
+          <w:bCs/>
+          <w:sz w:val="22"/>
+          <w:szCs w:val="22"/>
+        </w:rPr>
+        <w:t>luster (Linear, Decision Trees, KNN)</w:t>
+      </w:r>
+      <w:r>
+        <w:rPr>
+          <w:rFonts w:ascii="Arial" w:hAnsi="Arial" w:cs="Arial"/>
+          <w:bCs/>
+          <w:sz w:val="22"/>
+          <w:szCs w:val="22"/>
+        </w:rPr>
+        <w:t>, c</w:t>
+      </w:r>
+      <w:r>
+        <w:rPr>
+          <w:rFonts w:ascii="Arial" w:hAnsi="Arial" w:cs="Arial"/>
+          <w:bCs/>
+          <w:sz w:val="22"/>
+          <w:szCs w:val="22"/>
+        </w:rPr>
+        <w:t xml:space="preserve">ompare </w:t>
+      </w:r>
+      <w:r>
+        <w:rPr>
+          <w:rFonts w:ascii="Arial" w:hAnsi="Arial" w:cs="Arial"/>
+          <w:bCs/>
+          <w:sz w:val="22"/>
+          <w:szCs w:val="22"/>
+        </w:rPr>
+        <w:t xml:space="preserve">the </w:t>
+      </w:r>
+      <w:r>
+        <w:rPr>
+          <w:rFonts w:ascii="Arial" w:hAnsi="Arial" w:cs="Arial"/>
+          <w:bCs/>
+          <w:sz w:val="22"/>
+          <w:szCs w:val="22"/>
+        </w:rPr>
+        <w:t xml:space="preserve">models based on </w:t>
+      </w:r>
+      <w:proofErr w:type="spellStart"/>
+      <w:r>
+        <w:rPr>
+          <w:rFonts w:ascii="Arial" w:hAnsi="Arial" w:cs="Arial"/>
+          <w:bCs/>
+          <w:sz w:val="22"/>
+          <w:szCs w:val="22"/>
+        </w:rPr>
+        <w:t>m</w:t>
+      </w:r>
+      <w:r>
+        <w:rPr>
+          <w:rFonts w:ascii="Arial" w:hAnsi="Arial" w:cs="Arial"/>
+          <w:bCs/>
+          <w:sz w:val="22"/>
+          <w:szCs w:val="22"/>
+        </w:rPr>
+        <w:t>ahalanobis</w:t>
+      </w:r>
+      <w:proofErr w:type="spellEnd"/>
+      <w:r>
+        <w:rPr>
+          <w:rFonts w:ascii="Arial" w:hAnsi="Arial" w:cs="Arial"/>
+          <w:bCs/>
+          <w:sz w:val="22"/>
+          <w:szCs w:val="22"/>
+        </w:rPr>
+        <w:t xml:space="preserve"> </w:t>
+      </w:r>
+      <w:r>
+        <w:rPr>
+          <w:rFonts w:ascii="Arial" w:hAnsi="Arial" w:cs="Arial"/>
+          <w:bCs/>
+          <w:sz w:val="22"/>
+          <w:szCs w:val="22"/>
+        </w:rPr>
+        <w:t>d</w:t>
+      </w:r>
+      <w:r>
+        <w:rPr>
+          <w:rFonts w:ascii="Arial" w:hAnsi="Arial" w:cs="Arial"/>
+          <w:bCs/>
+          <w:sz w:val="22"/>
+          <w:szCs w:val="22"/>
+        </w:rPr>
+        <w:t>istance (comparison of multivariate distribution</w:t>
+      </w:r>
+      <w:r>
+        <w:rPr>
+          <w:rFonts w:ascii="Arial" w:hAnsi="Arial" w:cs="Arial"/>
+          <w:bCs/>
+          <w:sz w:val="22"/>
+          <w:szCs w:val="22"/>
+        </w:rPr>
+        <w:t>s of diastolic and systolic blood pressure</w:t>
+      </w:r>
+      <w:r>
+        <w:rPr>
+          <w:rFonts w:ascii="Arial" w:hAnsi="Arial" w:cs="Arial"/>
+          <w:bCs/>
+          <w:sz w:val="22"/>
+          <w:szCs w:val="22"/>
+        </w:rPr>
+        <w:t>)</w:t>
+      </w:r>
+      <w:r>
+        <w:rPr>
+          <w:rFonts w:ascii="Arial" w:hAnsi="Arial" w:cs="Arial"/>
+          <w:bCs/>
+          <w:sz w:val="22"/>
+          <w:szCs w:val="22"/>
+        </w:rPr>
+        <w:t>, and d</w:t>
+      </w:r>
+      <w:r>
+        <w:rPr>
+          <w:rFonts w:ascii="Arial" w:hAnsi="Arial" w:cs="Arial"/>
+          <w:bCs/>
+          <w:sz w:val="22"/>
+          <w:szCs w:val="22"/>
+        </w:rPr>
+        <w:t xml:space="preserve">etermine </w:t>
+      </w:r>
+      <w:r>
+        <w:rPr>
+          <w:rFonts w:ascii="Arial" w:hAnsi="Arial" w:cs="Arial"/>
+          <w:bCs/>
+          <w:sz w:val="22"/>
+          <w:szCs w:val="22"/>
+        </w:rPr>
+        <w:t xml:space="preserve">an appropriate </w:t>
+      </w:r>
+      <w:r>
+        <w:rPr>
+          <w:rFonts w:ascii="Arial" w:hAnsi="Arial" w:cs="Arial"/>
+          <w:bCs/>
+          <w:sz w:val="22"/>
+          <w:szCs w:val="22"/>
+        </w:rPr>
+        <w:t>cut off for</w:t>
+      </w:r>
+      <w:r>
+        <w:rPr>
+          <w:rFonts w:ascii="Arial" w:hAnsi="Arial" w:cs="Arial"/>
+          <w:bCs/>
+          <w:sz w:val="22"/>
+          <w:szCs w:val="22"/>
+        </w:rPr>
+        <w:t xml:space="preserve"> </w:t>
+      </w:r>
+      <w:proofErr w:type="spellStart"/>
+      <w:r>
+        <w:rPr>
+          <w:rFonts w:ascii="Arial" w:hAnsi="Arial" w:cs="Arial"/>
+          <w:bCs/>
+          <w:sz w:val="22"/>
+          <w:szCs w:val="22"/>
+        </w:rPr>
+        <w:t>m</w:t>
+      </w:r>
+      <w:r>
+        <w:rPr>
+          <w:rFonts w:ascii="Arial" w:hAnsi="Arial" w:cs="Arial"/>
+          <w:bCs/>
+          <w:sz w:val="22"/>
+          <w:szCs w:val="22"/>
+        </w:rPr>
+        <w:t>ahalanobis</w:t>
+      </w:r>
+      <w:proofErr w:type="spellEnd"/>
+      <w:r>
+        <w:rPr>
+          <w:rFonts w:ascii="Arial" w:hAnsi="Arial" w:cs="Arial"/>
+          <w:bCs/>
+          <w:sz w:val="22"/>
+          <w:szCs w:val="22"/>
+        </w:rPr>
+        <w:t xml:space="preserve"> </w:t>
+      </w:r>
+      <w:r>
+        <w:rPr>
+          <w:rFonts w:ascii="Arial" w:hAnsi="Arial" w:cs="Arial"/>
+          <w:bCs/>
+          <w:sz w:val="22"/>
+          <w:szCs w:val="22"/>
+        </w:rPr>
+        <w:t>d</w:t>
+      </w:r>
+      <w:r>
+        <w:rPr>
+          <w:rFonts w:ascii="Arial" w:hAnsi="Arial" w:cs="Arial"/>
+          <w:bCs/>
+          <w:sz w:val="22"/>
+          <w:szCs w:val="22"/>
+        </w:rPr>
+        <w:t>istance</w:t>
+      </w:r>
+      <w:r>
+        <w:rPr>
+          <w:rFonts w:ascii="Arial" w:hAnsi="Arial" w:cs="Arial"/>
+          <w:bCs/>
+          <w:sz w:val="22"/>
+          <w:szCs w:val="22"/>
+        </w:rPr>
+        <w:t xml:space="preserve"> in order to detect outliers</w:t>
+      </w:r>
+      <w:r>
+        <w:rPr>
+          <w:rFonts w:ascii="Arial" w:hAnsi="Arial" w:cs="Arial"/>
+          <w:bCs/>
+          <w:sz w:val="22"/>
+          <w:szCs w:val="22"/>
+        </w:rPr>
+        <w:t xml:space="preserve"> from a predicted distribution. </w:t>
+      </w:r>
+    </w:p>
+    <w:p>
+      <w:pPr>
+        <w:pStyle w:val="NormalWeb"/>
+        <w:spacing w:before="0" w:beforeAutospacing="0" w:after="0" w:afterAutospacing="0" w:line="480" w:lineRule="auto"/>
+        <w:ind w:left="720" w:firstLine="720"/>
+        <w:textAlignment w:val="baseline"/>
+        <w:rPr>
+          <w:rFonts w:ascii="Arial" w:hAnsi="Arial" w:cs="Arial"/>
+          <w:bCs/>
+          <w:sz w:val="22"/>
+          <w:szCs w:val="22"/>
+        </w:rPr>
+      </w:pPr>
+    </w:p>
+    <w:p>
+      <w:pPr>
+        <w:pStyle w:val="NormalWeb"/>
+        <w:spacing w:before="0" w:beforeAutospacing="0" w:after="0" w:afterAutospacing="0" w:line="480" w:lineRule="auto"/>
+        <w:ind w:left="720" w:firstLine="720"/>
+        <w:textAlignment w:val="baseline"/>
+        <w:rPr>
+          <w:rFonts w:ascii="Arial" w:hAnsi="Arial" w:cs="Arial"/>
+          <w:bCs/>
+          <w:sz w:val="22"/>
+          <w:szCs w:val="22"/>
+        </w:rPr>
+      </w:pPr>
+    </w:p>
+    <w:p>
+      <w:pPr>
+        <w:pStyle w:val="NormalWeb"/>
+        <w:spacing w:before="0" w:beforeAutospacing="0" w:after="0" w:afterAutospacing="0" w:line="480" w:lineRule="auto"/>
+        <w:ind w:left="720" w:firstLine="720"/>
+        <w:textAlignment w:val="baseline"/>
+        <w:rPr>
+          <w:rFonts w:ascii="Arial" w:hAnsi="Arial" w:cs="Arial"/>
+          <w:bCs/>
+          <w:sz w:val="22"/>
+          <w:szCs w:val="22"/>
+        </w:rPr>
+      </w:pPr>
+    </w:p>
+    <w:p>
+      <w:pPr>
+        <w:pStyle w:val="NormalWeb"/>
+        <w:spacing w:before="0" w:beforeAutospacing="0" w:after="0" w:afterAutospacing="0" w:line="480" w:lineRule="auto"/>
+        <w:ind w:left="720" w:firstLine="720"/>
+        <w:textAlignment w:val="baseline"/>
+        <w:rPr>
+          <w:rFonts w:ascii="Arial" w:hAnsi="Arial" w:cs="Arial"/>
+          <w:bCs/>
+          <w:sz w:val="22"/>
+          <w:szCs w:val="22"/>
+        </w:rPr>
+      </w:pPr>
+    </w:p>
+    <w:p>
+      <w:pPr>
+        <w:pStyle w:val="NormalWeb"/>
+        <w:spacing w:before="0" w:beforeAutospacing="0" w:after="0" w:afterAutospacing="0" w:line="480" w:lineRule="auto"/>
+        <w:ind w:left="720" w:firstLine="720"/>
+        <w:textAlignment w:val="baseline"/>
+        <w:rPr>
+          <w:rFonts w:ascii="Arial" w:hAnsi="Arial" w:cs="Arial"/>
+          <w:bCs/>
+          <w:sz w:val="22"/>
+          <w:szCs w:val="22"/>
+        </w:rPr>
+      </w:pPr>
+    </w:p>
+    <w:p>
+      <w:pPr>
+        <w:pStyle w:val="NormalWeb"/>
+        <w:spacing w:before="0" w:beforeAutospacing="0" w:after="0" w:afterAutospacing="0" w:line="480" w:lineRule="auto"/>
+        <w:ind w:left="720" w:firstLine="720"/>
+        <w:textAlignment w:val="baseline"/>
+        <w:rPr>
+          <w:rFonts w:ascii="Arial" w:hAnsi="Arial" w:cs="Arial"/>
+          <w:bCs/>
+          <w:sz w:val="22"/>
+          <w:szCs w:val="22"/>
+        </w:rPr>
+      </w:pPr>
+    </w:p>
+    <w:p>
+      <w:pPr>
+        <w:pStyle w:val="NormalWeb"/>
+        <w:spacing w:before="0" w:beforeAutospacing="0" w:after="0" w:afterAutospacing="0" w:line="480" w:lineRule="auto"/>
+        <w:ind w:left="720" w:firstLine="720"/>
+        <w:textAlignment w:val="baseline"/>
+        <w:rPr>
+          <w:rFonts w:ascii="Arial" w:hAnsi="Arial" w:cs="Arial"/>
+          <w:bCs/>
+          <w:sz w:val="22"/>
+          <w:szCs w:val="22"/>
+        </w:rPr>
+      </w:pPr>
+    </w:p>
+    <w:p>
+      <w:pPr>
+        <w:pStyle w:val="NormalWeb"/>
+        <w:spacing w:before="0" w:beforeAutospacing="0" w:after="0" w:afterAutospacing="0" w:line="480" w:lineRule="auto"/>
+        <w:ind w:left="720" w:firstLine="720"/>
+        <w:textAlignment w:val="baseline"/>
+        <w:rPr>
+          <w:rFonts w:ascii="Arial" w:hAnsi="Arial" w:cs="Arial"/>
+          <w:bCs/>
+          <w:sz w:val="22"/>
+          <w:szCs w:val="22"/>
+        </w:rPr>
+      </w:pPr>
+    </w:p>
+    <w:p>
+      <w:pPr>
+        <w:pStyle w:val="NormalWeb"/>
+        <w:spacing w:before="0" w:beforeAutospacing="0" w:after="0" w:afterAutospacing="0" w:line="480" w:lineRule="auto"/>
+        <w:ind w:left="720" w:firstLine="720"/>
+        <w:textAlignment w:val="baseline"/>
+        <w:rPr>
+          <w:rFonts w:ascii="Arial" w:hAnsi="Arial" w:cs="Arial"/>
+          <w:bCs/>
+          <w:sz w:val="22"/>
+          <w:szCs w:val="22"/>
+        </w:rPr>
+      </w:pPr>
+    </w:p>
+    <w:p>
+      <w:pPr>
+        <w:pStyle w:val="NormalWeb"/>
+        <w:spacing w:before="0" w:beforeAutospacing="0" w:after="0" w:afterAutospacing="0" w:line="480" w:lineRule="auto"/>
+        <w:ind w:left="720" w:firstLine="720"/>
+        <w:textAlignment w:val="baseline"/>
+        <w:rPr>
+          <w:rFonts w:ascii="Arial" w:hAnsi="Arial" w:cs="Arial"/>
+          <w:bCs/>
+          <w:sz w:val="22"/>
+          <w:szCs w:val="22"/>
+        </w:rPr>
+      </w:pPr>
+    </w:p>
+    <w:p>
+      <w:pPr>
+        <w:pStyle w:val="NormalWeb"/>
+        <w:spacing w:before="0" w:beforeAutospacing="0" w:after="0" w:afterAutospacing="0" w:line="480" w:lineRule="auto"/>
+        <w:ind w:left="720" w:firstLine="720"/>
+        <w:textAlignment w:val="baseline"/>
+        <w:rPr>
+          <w:rFonts w:ascii="Arial" w:hAnsi="Arial" w:cs="Arial"/>
+          <w:bCs/>
+          <w:sz w:val="22"/>
+          <w:szCs w:val="22"/>
+        </w:rPr>
+      </w:pPr>
+    </w:p>
+    <w:p>
+      <w:pPr>
+        <w:pStyle w:val="NormalWeb"/>
+        <w:spacing w:before="0" w:beforeAutospacing="0" w:after="0" w:afterAutospacing="0" w:line="480" w:lineRule="auto"/>
+        <w:ind w:left="720" w:firstLine="720"/>
+        <w:textAlignment w:val="baseline"/>
+        <w:rPr>
+          <w:rFonts w:ascii="Arial" w:hAnsi="Arial" w:cs="Arial"/>
+          <w:bCs/>
+          <w:sz w:val="22"/>
+          <w:szCs w:val="22"/>
+        </w:rPr>
+      </w:pPr>
+    </w:p>
+    <w:p>
+      <w:pPr>
+        <w:pStyle w:val="NormalWeb"/>
+        <w:spacing w:before="0" w:beforeAutospacing="0" w:after="0" w:afterAutospacing="0" w:line="480" w:lineRule="auto"/>
+        <w:ind w:left="720" w:firstLine="720"/>
+        <w:textAlignment w:val="baseline"/>
+        <w:rPr>
+          <w:rFonts w:ascii="Arial" w:hAnsi="Arial" w:cs="Arial"/>
+          <w:bCs/>
+          <w:sz w:val="22"/>
+          <w:szCs w:val="22"/>
+        </w:rPr>
+      </w:pPr>
+    </w:p>
+    <w:p>
+      <w:pPr>
+        <w:pStyle w:val="NormalWeb"/>
+        <w:spacing w:before="0" w:beforeAutospacing="0" w:after="0" w:afterAutospacing="0" w:line="480" w:lineRule="auto"/>
+        <w:ind w:left="720" w:firstLine="720"/>
+        <w:textAlignment w:val="baseline"/>
+        <w:rPr>
+          <w:rFonts w:ascii="Arial" w:hAnsi="Arial" w:cs="Arial"/>
+          <w:bCs/>
+          <w:sz w:val="22"/>
+          <w:szCs w:val="22"/>
+        </w:rPr>
+      </w:pPr>
+    </w:p>
+    <w:p>
+      <w:pPr>
+        <w:pStyle w:val="NormalWeb"/>
+        <w:spacing w:before="0" w:beforeAutospacing="0" w:after="0" w:afterAutospacing="0" w:line="480" w:lineRule="auto"/>
+        <w:ind w:left="720" w:firstLine="720"/>
+        <w:textAlignment w:val="baseline"/>
+        <w:rPr>
+          <w:rFonts w:ascii="Arial" w:hAnsi="Arial" w:cs="Arial"/>
+          <w:bCs/>
+          <w:sz w:val="22"/>
+          <w:szCs w:val="22"/>
+        </w:rPr>
+      </w:pPr>
+    </w:p>
+    <w:p>
+      <w:pPr>
+        <w:pStyle w:val="NormalWeb"/>
+        <w:spacing w:before="0" w:beforeAutospacing="0" w:after="0" w:afterAutospacing="0" w:line="480" w:lineRule="auto"/>
+        <w:ind w:left="720" w:firstLine="720"/>
+        <w:textAlignment w:val="baseline"/>
+        <w:rPr>
+          <w:rFonts w:ascii="Arial" w:hAnsi="Arial" w:cs="Arial"/>
+          <w:bCs/>
+          <w:sz w:val="22"/>
+          <w:szCs w:val="22"/>
+        </w:rPr>
+      </w:pPr>
+    </w:p>
+    <w:p>
+      <w:pPr>
+        <w:pStyle w:val="NormalWeb"/>
+        <w:spacing w:before="0" w:beforeAutospacing="0" w:after="0" w:afterAutospacing="0" w:line="480" w:lineRule="auto"/>
+        <w:ind w:left="720" w:firstLine="720"/>
+        <w:textAlignment w:val="baseline"/>
+        <w:rPr>
+          <w:rFonts w:ascii="Arial" w:hAnsi="Arial" w:cs="Arial"/>
+          <w:bCs/>
+          <w:sz w:val="22"/>
+          <w:szCs w:val="22"/>
+        </w:rPr>
+      </w:pPr>
+    </w:p>
+    <w:p>
+      <w:pPr>
+        <w:pStyle w:val="NormalWeb"/>
+        <w:spacing w:before="0" w:beforeAutospacing="0" w:after="0" w:afterAutospacing="0" w:line="480" w:lineRule="auto"/>
+        <w:ind w:left="720" w:firstLine="720"/>
+        <w:textAlignment w:val="baseline"/>
+        <w:rPr>
+          <w:rFonts w:ascii="Arial" w:hAnsi="Arial" w:cs="Arial"/>
+          <w:bCs/>
+          <w:sz w:val="22"/>
+          <w:szCs w:val="22"/>
+        </w:rPr>
+      </w:pPr>
+    </w:p>
+    <w:p>
+      <w:pPr>
+        <w:pStyle w:val="NormalWeb"/>
+        <w:spacing w:before="0" w:beforeAutospacing="0" w:after="0" w:afterAutospacing="0" w:line="480" w:lineRule="auto"/>
+        <w:ind w:left="720" w:firstLine="720"/>
+        <w:textAlignment w:val="baseline"/>
+        <w:rPr>
+          <w:rFonts w:ascii="Arial" w:hAnsi="Arial" w:cs="Arial"/>
+          <w:bCs/>
+          <w:sz w:val="22"/>
+          <w:szCs w:val="22"/>
+        </w:rPr>
+      </w:pPr>
+    </w:p>
+    <w:p>
+      <w:pPr>
+        <w:pStyle w:val="NormalWeb"/>
+        <w:spacing w:before="0" w:beforeAutospacing="0" w:after="0" w:afterAutospacing="0" w:line="480" w:lineRule="auto"/>
+        <w:ind w:left="720" w:firstLine="720"/>
+        <w:textAlignment w:val="baseline"/>
+        <w:rPr>
+          <w:rFonts w:ascii="Lato" w:hAnsi="Lato"/>
+          <w:b/>
+          <w:bCs/>
+          <w:color w:val="3C78D8"/>
+          <w:sz w:val="22"/>
+          <w:szCs w:val="22"/>
+        </w:rPr>
+      </w:pPr>
+    </w:p>
+    <w:p>
+      <w:pPr>
+        <w:rPr>
+          <w:rFonts w:ascii="Arial" w:hAnsi="Arial" w:cs="Arial"/>
+        </w:rPr>
+      </w:pPr>
+      <w:r>
+        <w:rPr>
+          <w:rFonts w:ascii="Arial" w:hAnsi="Arial" w:cs="Arial"/>
+        </w:rPr>
+        <w:lastRenderedPageBreak/>
+        <w:t xml:space="preserve">  </w:t>
+      </w:r>
+    </w:p>
+    <w:p>
+      <w:pPr>
+        <w:jc w:val="center"/>
+        <w:rPr>
+          <w:rFonts w:ascii="Arial" w:hAnsi="Arial" w:cs="Arial"/>
+          <w:b/>
+          <w:u w:val="single"/>
+        </w:rPr>
+      </w:pPr>
+      <w:r>
+        <w:rPr>
+          <w:rFonts w:ascii="Arial" w:hAnsi="Arial" w:cs="Arial"/>
+          <w:b/>
+          <w:u w:val="single"/>
+        </w:rPr>
+        <w:t>Work Cited</w:t>
+      </w:r>
+    </w:p>
+    <w:p>
+      <w:pPr>
+        <w:pStyle w:val="ListParagraph"/>
+        <w:numPr>
+          <w:ilvl w:val="0"/>
+          <w:numId w:val="5"/>
+        </w:numPr>
+        <w:rPr>
+          <w:rFonts w:ascii="Arial" w:hAnsi="Arial" w:cs="Arial"/>
+        </w:rPr>
+      </w:pPr>
+      <w:proofErr w:type="spellStart"/>
+      <w:r>
+        <w:rPr>
+          <w:rFonts w:ascii="Arial" w:hAnsi="Arial" w:cs="Arial"/>
+          <w:color w:val="222222"/>
+          <w:sz w:val="20"/>
+          <w:szCs w:val="20"/>
+          <w:shd w:val="clear" w:color="auto" w:fill="FFFFFF"/>
+        </w:rPr>
+        <w:t>Stamler</w:t>
+      </w:r>
+      <w:proofErr w:type="spellEnd"/>
+      <w:r>
+        <w:rPr>
+          <w:rFonts w:ascii="Arial" w:hAnsi="Arial" w:cs="Arial"/>
+          <w:color w:val="222222"/>
+          <w:sz w:val="20"/>
+          <w:szCs w:val="20"/>
+          <w:shd w:val="clear" w:color="auto" w:fill="FFFFFF"/>
+        </w:rPr>
+        <w:t xml:space="preserve">, J., </w:t>
+      </w:r>
+      <w:proofErr w:type="spellStart"/>
+      <w:r>
+        <w:rPr>
+          <w:rFonts w:ascii="Arial" w:hAnsi="Arial" w:cs="Arial"/>
+          <w:color w:val="222222"/>
+          <w:sz w:val="20"/>
+          <w:szCs w:val="20"/>
+          <w:shd w:val="clear" w:color="auto" w:fill="FFFFFF"/>
+        </w:rPr>
+        <w:t>Stamler</w:t>
+      </w:r>
+      <w:proofErr w:type="spellEnd"/>
+      <w:r>
+        <w:rPr>
+          <w:rFonts w:ascii="Arial" w:hAnsi="Arial" w:cs="Arial"/>
+          <w:color w:val="222222"/>
+          <w:sz w:val="20"/>
+          <w:szCs w:val="20"/>
+          <w:shd w:val="clear" w:color="auto" w:fill="FFFFFF"/>
+        </w:rPr>
+        <w:t xml:space="preserve">, R., </w:t>
+      </w:r>
+      <w:proofErr w:type="spellStart"/>
+      <w:r>
+        <w:rPr>
+          <w:rFonts w:ascii="Arial" w:hAnsi="Arial" w:cs="Arial"/>
+          <w:color w:val="222222"/>
+          <w:sz w:val="20"/>
+          <w:szCs w:val="20"/>
+          <w:shd w:val="clear" w:color="auto" w:fill="FFFFFF"/>
+        </w:rPr>
+        <w:t>Riedlinger</w:t>
+      </w:r>
+      <w:proofErr w:type="spellEnd"/>
+      <w:r>
+        <w:rPr>
+          <w:rFonts w:ascii="Arial" w:hAnsi="Arial" w:cs="Arial"/>
+          <w:color w:val="222222"/>
+          <w:sz w:val="20"/>
+          <w:szCs w:val="20"/>
+          <w:shd w:val="clear" w:color="auto" w:fill="FFFFFF"/>
+        </w:rPr>
+        <w:t xml:space="preserve">, W. F., </w:t>
+      </w:r>
+      <w:proofErr w:type="spellStart"/>
+      <w:r>
+        <w:rPr>
+          <w:rFonts w:ascii="Arial" w:hAnsi="Arial" w:cs="Arial"/>
+          <w:color w:val="222222"/>
+          <w:sz w:val="20"/>
+          <w:szCs w:val="20"/>
+          <w:shd w:val="clear" w:color="auto" w:fill="FFFFFF"/>
+        </w:rPr>
+        <w:t>Algera</w:t>
+      </w:r>
+      <w:proofErr w:type="spellEnd"/>
+      <w:r>
+        <w:rPr>
+          <w:rFonts w:ascii="Arial" w:hAnsi="Arial" w:cs="Arial"/>
+          <w:color w:val="222222"/>
+          <w:sz w:val="20"/>
+          <w:szCs w:val="20"/>
+          <w:shd w:val="clear" w:color="auto" w:fill="FFFFFF"/>
+        </w:rPr>
+        <w:t>, G., &amp; Roberts, R. H. (1976). Hypertension screening of 1 million Americans: community hypertension evaluation clinic (CHEC) program, 1973 through 1975. </w:t>
+      </w:r>
+      <w:r>
+        <w:rPr>
+          <w:rFonts w:ascii="Arial" w:hAnsi="Arial" w:cs="Arial"/>
+          <w:i/>
+          <w:iCs/>
+          <w:color w:val="222222"/>
+          <w:sz w:val="20"/>
+          <w:szCs w:val="20"/>
+          <w:shd w:val="clear" w:color="auto" w:fill="FFFFFF"/>
+        </w:rPr>
+        <w:t>Jama</w:t>
+      </w:r>
+      <w:r>
+        <w:rPr>
+          <w:rFonts w:ascii="Arial" w:hAnsi="Arial" w:cs="Arial"/>
+          <w:color w:val="222222"/>
+          <w:sz w:val="20"/>
+          <w:szCs w:val="20"/>
+          <w:shd w:val="clear" w:color="auto" w:fill="FFFFFF"/>
+        </w:rPr>
+        <w:t>, </w:t>
+      </w:r>
+      <w:r>
+        <w:rPr>
+          <w:rFonts w:ascii="Arial" w:hAnsi="Arial" w:cs="Arial"/>
+          <w:i/>
+          <w:iCs/>
+          <w:color w:val="222222"/>
+          <w:sz w:val="20"/>
+          <w:szCs w:val="20"/>
+          <w:shd w:val="clear" w:color="auto" w:fill="FFFFFF"/>
+        </w:rPr>
+        <w:t>235</w:t>
+      </w:r>
+      <w:r>
+        <w:rPr>
+          <w:rFonts w:ascii="Arial" w:hAnsi="Arial" w:cs="Arial"/>
+          <w:color w:val="222222"/>
+          <w:sz w:val="20"/>
+          <w:szCs w:val="20"/>
+          <w:shd w:val="clear" w:color="auto" w:fill="FFFFFF"/>
+        </w:rPr>
+        <w:t>(21), 2299-2306.</w:t>
+      </w:r>
+    </w:p>
+    <w:p>
+      <w:pPr>
+        <w:pStyle w:val="ListParagraph"/>
+        <w:numPr>
+          <w:ilvl w:val="0"/>
+          <w:numId w:val="5"/>
+        </w:numPr>
+        <w:rPr>
+          <w:rFonts w:ascii="Arial" w:hAnsi="Arial" w:cs="Arial"/>
+        </w:rPr>
+      </w:pPr>
+      <w:r>
+        <w:rPr>
+          <w:rFonts w:ascii="Arial" w:hAnsi="Arial" w:cs="Arial"/>
+          <w:color w:val="222222"/>
+          <w:sz w:val="20"/>
+          <w:szCs w:val="20"/>
+          <w:shd w:val="clear" w:color="auto" w:fill="FFFFFF"/>
+        </w:rPr>
+        <w:t>Huang, Z. (1998). Extensions to the k-means algorithm for clustering large data sets with categorical values. </w:t>
+      </w:r>
+      <w:r>
+        <w:rPr>
+          <w:rFonts w:ascii="Arial" w:hAnsi="Arial" w:cs="Arial"/>
+          <w:i/>
+          <w:iCs/>
+          <w:color w:val="222222"/>
+          <w:sz w:val="20"/>
+          <w:szCs w:val="20"/>
+          <w:shd w:val="clear" w:color="auto" w:fill="FFFFFF"/>
+        </w:rPr>
+        <w:t>Data mining and knowledge discovery</w:t>
+      </w:r>
+      <w:r>
+        <w:rPr>
+          <w:rFonts w:ascii="Arial" w:hAnsi="Arial" w:cs="Arial"/>
+          <w:color w:val="222222"/>
+          <w:sz w:val="20"/>
+          <w:szCs w:val="20"/>
+          <w:shd w:val="clear" w:color="auto" w:fill="FFFFFF"/>
+        </w:rPr>
+        <w:t>, </w:t>
+      </w:r>
+      <w:r>
+        <w:rPr>
+          <w:rFonts w:ascii="Arial" w:hAnsi="Arial" w:cs="Arial"/>
+          <w:i/>
+          <w:iCs/>
+          <w:color w:val="222222"/>
+          <w:sz w:val="20"/>
+          <w:szCs w:val="20"/>
+          <w:shd w:val="clear" w:color="auto" w:fill="FFFFFF"/>
+        </w:rPr>
+        <w:t>2</w:t>
+      </w:r>
+      <w:r>
+        <w:rPr>
+          <w:rFonts w:ascii="Arial" w:hAnsi="Arial" w:cs="Arial"/>
+          <w:color w:val="222222"/>
+          <w:sz w:val="20"/>
+          <w:szCs w:val="20"/>
+          <w:shd w:val="clear" w:color="auto" w:fill="FFFFFF"/>
+        </w:rPr>
+        <w:t>(3), 283-304.</w:t>
+      </w:r>
+    </w:p>
+    <w:p>
+      <w:pPr>
+        <w:pStyle w:val="ListParagraph"/>
+        <w:numPr>
+          <w:ilvl w:val="0"/>
+          <w:numId w:val="5"/>
+        </w:numPr>
+        <w:rPr>
+          <w:rFonts w:ascii="Arial" w:hAnsi="Arial" w:cs="Arial"/>
+        </w:rPr>
+      </w:pPr>
+      <w:proofErr w:type="spellStart"/>
+      <w:r>
+        <w:rPr>
+          <w:rFonts w:ascii="Arial" w:hAnsi="Arial" w:cs="Arial"/>
+          <w:color w:val="222222"/>
+          <w:sz w:val="20"/>
+          <w:szCs w:val="20"/>
+          <w:shd w:val="clear" w:color="auto" w:fill="FFFFFF"/>
+        </w:rPr>
+        <w:t>Whelton</w:t>
+      </w:r>
+      <w:proofErr w:type="spellEnd"/>
+      <w:r>
+        <w:rPr>
+          <w:rFonts w:ascii="Arial" w:hAnsi="Arial" w:cs="Arial"/>
+          <w:color w:val="222222"/>
+          <w:sz w:val="20"/>
+          <w:szCs w:val="20"/>
+          <w:shd w:val="clear" w:color="auto" w:fill="FFFFFF"/>
+        </w:rPr>
+        <w:t xml:space="preserve">, P. K., Carey, R. M., </w:t>
+      </w:r>
+      <w:proofErr w:type="spellStart"/>
+      <w:r>
+        <w:rPr>
+          <w:rFonts w:ascii="Arial" w:hAnsi="Arial" w:cs="Arial"/>
+          <w:color w:val="222222"/>
+          <w:sz w:val="20"/>
+          <w:szCs w:val="20"/>
+          <w:shd w:val="clear" w:color="auto" w:fill="FFFFFF"/>
+        </w:rPr>
+        <w:t>Aronow</w:t>
+      </w:r>
+      <w:proofErr w:type="spellEnd"/>
+      <w:r>
+        <w:rPr>
+          <w:rFonts w:ascii="Arial" w:hAnsi="Arial" w:cs="Arial"/>
+          <w:color w:val="222222"/>
+          <w:sz w:val="20"/>
+          <w:szCs w:val="20"/>
+          <w:shd w:val="clear" w:color="auto" w:fill="FFFFFF"/>
+        </w:rPr>
+        <w:t xml:space="preserve">, W. S., Casey, D. E., Collins, K. J., Himmelfarb, C. D., ... &amp; </w:t>
+      </w:r>
+      <w:proofErr w:type="spellStart"/>
+      <w:r>
+        <w:rPr>
+          <w:rFonts w:ascii="Arial" w:hAnsi="Arial" w:cs="Arial"/>
+          <w:color w:val="222222"/>
+          <w:sz w:val="20"/>
+          <w:szCs w:val="20"/>
+          <w:shd w:val="clear" w:color="auto" w:fill="FFFFFF"/>
+        </w:rPr>
+        <w:t>MacLaughlin</w:t>
+      </w:r>
+      <w:proofErr w:type="spellEnd"/>
+      <w:r>
+        <w:rPr>
+          <w:rFonts w:ascii="Arial" w:hAnsi="Arial" w:cs="Arial"/>
+          <w:color w:val="222222"/>
+          <w:sz w:val="20"/>
+          <w:szCs w:val="20"/>
+          <w:shd w:val="clear" w:color="auto" w:fill="FFFFFF"/>
+        </w:rPr>
+        <w:t>, E. J. (2018). 2017 ACC/AHA/AAPA/ABC/ACPM/AGS/</w:t>
+      </w:r>
+      <w:proofErr w:type="spellStart"/>
+      <w:r>
+        <w:rPr>
+          <w:rFonts w:ascii="Arial" w:hAnsi="Arial" w:cs="Arial"/>
+          <w:color w:val="222222"/>
+          <w:sz w:val="20"/>
+          <w:szCs w:val="20"/>
+          <w:shd w:val="clear" w:color="auto" w:fill="FFFFFF"/>
+        </w:rPr>
+        <w:t>APhA</w:t>
+      </w:r>
+      <w:proofErr w:type="spellEnd"/>
+      <w:r>
+        <w:rPr>
+          <w:rFonts w:ascii="Arial" w:hAnsi="Arial" w:cs="Arial"/>
+          <w:color w:val="222222"/>
+          <w:sz w:val="20"/>
+          <w:szCs w:val="20"/>
+          <w:shd w:val="clear" w:color="auto" w:fill="FFFFFF"/>
+        </w:rPr>
+        <w:t>/ASH/ASPC/NMA/PCNA guideline for the prevention, detection, evaluation, and management of high blood pressure in adults: a report of the American College of Cardiology/American Heart Association Task Force on Clinical Practice Guidelines. </w:t>
+      </w:r>
+      <w:r>
+        <w:rPr>
+          <w:rFonts w:ascii="Arial" w:hAnsi="Arial" w:cs="Arial"/>
+          <w:i/>
+          <w:iCs/>
+          <w:color w:val="222222"/>
+          <w:sz w:val="20"/>
+          <w:szCs w:val="20"/>
+          <w:shd w:val="clear" w:color="auto" w:fill="FFFFFF"/>
+        </w:rPr>
+        <w:t>Journal of the American College of Cardiology</w:t>
+      </w:r>
+      <w:r>
+        <w:rPr>
+          <w:rFonts w:ascii="Arial" w:hAnsi="Arial" w:cs="Arial"/>
+          <w:color w:val="222222"/>
+          <w:sz w:val="20"/>
+          <w:szCs w:val="20"/>
+          <w:shd w:val="clear" w:color="auto" w:fill="FFFFFF"/>
+        </w:rPr>
+        <w:t>, </w:t>
+      </w:r>
+      <w:r>
+        <w:rPr>
+          <w:rFonts w:ascii="Arial" w:hAnsi="Arial" w:cs="Arial"/>
+          <w:i/>
+          <w:iCs/>
+          <w:color w:val="222222"/>
+          <w:sz w:val="20"/>
+          <w:szCs w:val="20"/>
+          <w:shd w:val="clear" w:color="auto" w:fill="FFFFFF"/>
+        </w:rPr>
+        <w:t>71</w:t>
+      </w:r>
+      <w:r>
+        <w:rPr>
+          <w:rFonts w:ascii="Arial" w:hAnsi="Arial" w:cs="Arial"/>
+          <w:color w:val="222222"/>
+          <w:sz w:val="20"/>
+          <w:szCs w:val="20"/>
+          <w:shd w:val="clear" w:color="auto" w:fill="FFFFFF"/>
+        </w:rPr>
+        <w:t>(19), e127-e248.</w:t>
+      </w:r>
+    </w:p>
+    <w:p>
+      <w:pPr>
+        <w:pStyle w:val="ListParagraph"/>
+        <w:rPr>
+          <w:rFonts w:ascii="Arial" w:hAnsi="Arial" w:cs="Arial"/>
+        </w:rPr>
+      </w:pPr>
+    </w:p>
     <w:sectPr>
+      <w:headerReference w:type="default" r:id="rId11"/>
       <w:pgSz w:w="12240" w:h="15840"/>
       <w:pgMar w:top="1440" w:right="1440" w:bottom="1440" w:left="1440" w:header="720" w:footer="720" w:gutter="0"/>
       <w:cols w:space="720"/>
@@ -1681,6 +4319,766 @@
     </w:sectPr>
   </w:body>
 </w:document>
+</file>
+
+<file path=word/endnotes.xml><?xml version="1.0" encoding="utf-8"?>
+<w:endnotes xmlns:wpc="http://schemas.microsoft.com/office/word/2010/wordprocessingCanvas" xmlns:cx="http://schemas.microsoft.com/office/drawing/2014/chartex" xmlns:cx1="http://schemas.microsoft.com/office/drawing/2015/9/8/chartex" xmlns:cx2="http://schemas.microsoft.com/office/drawing/2015/10/21/chartex" xmlns:cx3="http://schemas.microsoft.com/office/drawing/2016/5/9/chartex" xmlns:cx4="http://schemas.microsoft.com/office/drawing/2016/5/10/chartex" xmlns:cx5="http://schemas.microsoft.com/office/drawing/2016/5/11/chartex" xmlns:cx6="http://schemas.microsoft.com/office/drawing/2016/5/12/chartex" xmlns:cx7="http://schemas.microsoft.com/office/drawing/2016/5/13/chartex" xmlns:cx8="http://schemas.microsoft.com/office/drawing/2016/5/14/chartex" xmlns:mc="http://schemas.openxmlformats.org/markup-compatibility/2006" xmlns:aink="http://schemas.microsoft.com/office/drawing/2016/ink" xmlns:am3d="http://schemas.microsoft.com/office/drawing/2017/model3d" xmlns:o="urn:schemas-microsoft-com:office:office" xmlns:r="http://schemas.openxmlformats.org/officeDocument/2006/relationships" xmlns:m="http://schemas.openxmlformats.org/officeDocument/2006/math" xmlns:v="urn:schemas-microsoft-com:vml" xmlns:wp14="http://schemas.microsoft.com/office/word/2010/wordprocessingDrawing" xmlns:wp="http://schemas.openxmlformats.org/drawingml/2006/wordprocessingDrawing" xmlns:w10="urn:schemas-microsoft-com:office:word" xmlns:w="http://schemas.openxmlformats.org/wordprocessingml/2006/main" xmlns:w14="http://schemas.microsoft.com/office/word/2010/wordml" xmlns:w15="http://schemas.microsoft.com/office/word/2012/wordml" xmlns:w16cid="http://schemas.microsoft.com/office/word/2016/wordml/cid" xmlns:w16se="http://schemas.microsoft.com/office/word/2015/wordml/symex" xmlns:wpg="http://schemas.microsoft.com/office/word/2010/wordprocessingGroup" xmlns:wpi="http://schemas.microsoft.com/office/word/2010/wordprocessingInk" xmlns:wne="http://schemas.microsoft.com/office/word/2006/wordml" xmlns:wps="http://schemas.microsoft.com/office/word/2010/wordprocessingShape" mc:Ignorable="w14 w15 w16se w16cid wp14">
+  <w:endnote w:type="separator" w:id="-1">
+    <w:p>
+      <w:pPr>
+        <w:spacing w:after="0" w:line="240" w:lineRule="auto"/>
+      </w:pPr>
+      <w:r>
+        <w:separator/>
+      </w:r>
+    </w:p>
+  </w:endnote>
+  <w:endnote w:type="continuationSeparator" w:id="0">
+    <w:p>
+      <w:pPr>
+        <w:spacing w:after="0" w:line="240" w:lineRule="auto"/>
+      </w:pPr>
+      <w:r>
+        <w:continuationSeparator/>
+      </w:r>
+    </w:p>
+  </w:endnote>
+</w:endnotes>
+</file>
+
+<file path=word/footnotes.xml><?xml version="1.0" encoding="utf-8"?>
+<w:footnotes xmlns:wpc="http://schemas.microsoft.com/office/word/2010/wordprocessingCanvas" xmlns:cx="http://schemas.microsoft.com/office/drawing/2014/chartex" xmlns:cx1="http://schemas.microsoft.com/office/drawing/2015/9/8/chartex" xmlns:cx2="http://schemas.microsoft.com/office/drawing/2015/10/21/chartex" xmlns:cx3="http://schemas.microsoft.com/office/drawing/2016/5/9/chartex" xmlns:cx4="http://schemas.microsoft.com/office/drawing/2016/5/10/chartex" xmlns:cx5="http://schemas.microsoft.com/office/drawing/2016/5/11/chartex" xmlns:cx6="http://schemas.microsoft.com/office/drawing/2016/5/12/chartex" xmlns:cx7="http://schemas.microsoft.com/office/drawing/2016/5/13/chartex" xmlns:cx8="http://schemas.microsoft.com/office/drawing/2016/5/14/chartex" xmlns:mc="http://schemas.openxmlformats.org/markup-compatibility/2006" xmlns:aink="http://schemas.microsoft.com/office/drawing/2016/ink" xmlns:am3d="http://schemas.microsoft.com/office/drawing/2017/model3d" xmlns:o="urn:schemas-microsoft-com:office:office" xmlns:r="http://schemas.openxmlformats.org/officeDocument/2006/relationships" xmlns:m="http://schemas.openxmlformats.org/officeDocument/2006/math" xmlns:v="urn:schemas-microsoft-com:vml" xmlns:wp14="http://schemas.microsoft.com/office/word/2010/wordprocessingDrawing" xmlns:wp="http://schemas.openxmlformats.org/drawingml/2006/wordprocessingDrawing" xmlns:w10="urn:schemas-microsoft-com:office:word" xmlns:w="http://schemas.openxmlformats.org/wordprocessingml/2006/main" xmlns:w14="http://schemas.microsoft.com/office/word/2010/wordml" xmlns:w15="http://schemas.microsoft.com/office/word/2012/wordml" xmlns:w16cid="http://schemas.microsoft.com/office/word/2016/wordml/cid" xmlns:w16se="http://schemas.microsoft.com/office/word/2015/wordml/symex" xmlns:wpg="http://schemas.microsoft.com/office/word/2010/wordprocessingGroup" xmlns:wpi="http://schemas.microsoft.com/office/word/2010/wordprocessingInk" xmlns:wne="http://schemas.microsoft.com/office/word/2006/wordml" xmlns:wps="http://schemas.microsoft.com/office/word/2010/wordprocessingShape" mc:Ignorable="w14 w15 w16se w16cid wp14">
+  <w:footnote w:type="separator" w:id="-1">
+    <w:p>
+      <w:pPr>
+        <w:spacing w:after="0" w:line="240" w:lineRule="auto"/>
+      </w:pPr>
+      <w:r>
+        <w:separator/>
+      </w:r>
+    </w:p>
+  </w:footnote>
+  <w:footnote w:type="continuationSeparator" w:id="0">
+    <w:p>
+      <w:pPr>
+        <w:spacing w:after="0" w:line="240" w:lineRule="auto"/>
+      </w:pPr>
+      <w:r>
+        <w:continuationSeparator/>
+      </w:r>
+    </w:p>
+  </w:footnote>
+</w:footnotes>
+</file>
+
+<file path=word/header1.xml><?xml version="1.0" encoding="utf-8"?>
+<w:hdr xmlns:wpc="http://schemas.microsoft.com/office/word/2010/wordprocessingCanvas" xmlns:cx="http://schemas.microsoft.com/office/drawing/2014/chartex" xmlns:cx1="http://schemas.microsoft.com/office/drawing/2015/9/8/chartex" xmlns:cx2="http://schemas.microsoft.com/office/drawing/2015/10/21/chartex" xmlns:cx3="http://schemas.microsoft.com/office/drawing/2016/5/9/chartex" xmlns:cx4="http://schemas.microsoft.com/office/drawing/2016/5/10/chartex" xmlns:cx5="http://schemas.microsoft.com/office/drawing/2016/5/11/chartex" xmlns:cx6="http://schemas.microsoft.com/office/drawing/2016/5/12/chartex" xmlns:cx7="http://schemas.microsoft.com/office/drawing/2016/5/13/chartex" xmlns:cx8="http://schemas.microsoft.com/office/drawing/2016/5/14/chartex" xmlns:mc="http://schemas.openxmlformats.org/markup-compatibility/2006" xmlns:aink="http://schemas.microsoft.com/office/drawing/2016/ink" xmlns:am3d="http://schemas.microsoft.com/office/drawing/2017/model3d" xmlns:o="urn:schemas-microsoft-com:office:office" xmlns:r="http://schemas.openxmlformats.org/officeDocument/2006/relationships" xmlns:m="http://schemas.openxmlformats.org/officeDocument/2006/math" xmlns:v="urn:schemas-microsoft-com:vml" xmlns:wp14="http://schemas.microsoft.com/office/word/2010/wordprocessingDrawing" xmlns:wp="http://schemas.openxmlformats.org/drawingml/2006/wordprocessingDrawing" xmlns:w10="urn:schemas-microsoft-com:office:word" xmlns:w="http://schemas.openxmlformats.org/wordprocessingml/2006/main" xmlns:w14="http://schemas.microsoft.com/office/word/2010/wordml" xmlns:w15="http://schemas.microsoft.com/office/word/2012/wordml" xmlns:w16cid="http://schemas.microsoft.com/office/word/2016/wordml/cid" xmlns:w16se="http://schemas.microsoft.com/office/word/2015/wordml/symex" xmlns:wpg="http://schemas.microsoft.com/office/word/2010/wordprocessingGroup" xmlns:wpi="http://schemas.microsoft.com/office/word/2010/wordprocessingInk" xmlns:wne="http://schemas.microsoft.com/office/word/2006/wordml" xmlns:wps="http://schemas.microsoft.com/office/word/2010/wordprocessingShape" mc:Ignorable="w14 w15 w16se w16cid wp14">
+  <w:sdt>
+    <w:sdtPr>
+      <w:id w:val="-1879615060"/>
+      <w:docPartObj>
+        <w:docPartGallery w:val="Page Numbers (Top of Page)"/>
+        <w:docPartUnique/>
+      </w:docPartObj>
+    </w:sdtPr>
+    <w:sdtEndPr>
+      <w:rPr>
+        <w:noProof/>
+      </w:rPr>
+    </w:sdtEndPr>
+    <w:sdtContent>
+      <w:p>
+        <w:pPr>
+          <w:pStyle w:val="Header"/>
+          <w:jc w:val="right"/>
+        </w:pPr>
+        <w:r>
+          <w:fldChar w:fldCharType="begin"/>
+        </w:r>
+        <w:r>
+          <w:instrText xml:space="preserve"> PAGE   \* MERGEFORMAT </w:instrText>
+        </w:r>
+        <w:r>
+          <w:fldChar w:fldCharType="separate"/>
+        </w:r>
+        <w:r>
+          <w:rPr>
+            <w:noProof/>
+          </w:rPr>
+          <w:t>2</w:t>
+        </w:r>
+        <w:r>
+          <w:rPr>
+            <w:noProof/>
+          </w:rPr>
+          <w:fldChar w:fldCharType="end"/>
+        </w:r>
+      </w:p>
+    </w:sdtContent>
+  </w:sdt>
+  <w:p>
+    <w:pPr>
+      <w:pStyle w:val="Header"/>
+    </w:pPr>
+  </w:p>
+</w:hdr>
+</file>
+
+<file path=word/numbering.xml><?xml version="1.0" encoding="utf-8"?>
+<w:numbering xmlns:wpc="http://schemas.microsoft.com/office/word/2010/wordprocessingCanvas" xmlns:cx="http://schemas.microsoft.com/office/drawing/2014/chartex" xmlns:cx1="http://schemas.microsoft.com/office/drawing/2015/9/8/chartex" xmlns:cx2="http://schemas.microsoft.com/office/drawing/2015/10/21/chartex" xmlns:cx3="http://schemas.microsoft.com/office/drawing/2016/5/9/chartex" xmlns:cx4="http://schemas.microsoft.com/office/drawing/2016/5/10/chartex" xmlns:cx5="http://schemas.microsoft.com/office/drawing/2016/5/11/chartex" xmlns:cx6="http://schemas.microsoft.com/office/drawing/2016/5/12/chartex" xmlns:cx7="http://schemas.microsoft.com/office/drawing/2016/5/13/chartex" xmlns:cx8="http://schemas.microsoft.com/office/drawing/2016/5/14/chartex" xmlns:mc="http://schemas.openxmlformats.org/markup-compatibility/2006" xmlns:aink="http://schemas.microsoft.com/office/drawing/2016/ink" xmlns:am3d="http://schemas.microsoft.com/office/drawing/2017/model3d" xmlns:o="urn:schemas-microsoft-com:office:office" xmlns:r="http://schemas.openxmlformats.org/officeDocument/2006/relationships" xmlns:m="http://schemas.openxmlformats.org/officeDocument/2006/math" xmlns:v="urn:schemas-microsoft-com:vml" xmlns:wp14="http://schemas.microsoft.com/office/word/2010/wordprocessingDrawing" xmlns:wp="http://schemas.openxmlformats.org/drawingml/2006/wordprocessingDrawing" xmlns:w10="urn:schemas-microsoft-com:office:word" xmlns:w="http://schemas.openxmlformats.org/wordprocessingml/2006/main" xmlns:w14="http://schemas.microsoft.com/office/word/2010/wordml" xmlns:w15="http://schemas.microsoft.com/office/word/2012/wordml" xmlns:w16cid="http://schemas.microsoft.com/office/word/2016/wordml/cid" xmlns:w16se="http://schemas.microsoft.com/office/word/2015/wordml/symex" xmlns:wpg="http://schemas.microsoft.com/office/word/2010/wordprocessingGroup" xmlns:wpi="http://schemas.microsoft.com/office/word/2010/wordprocessingInk" xmlns:wne="http://schemas.microsoft.com/office/word/2006/wordml" xmlns:wps="http://schemas.microsoft.com/office/word/2010/wordprocessingShape" mc:Ignorable="w14 w15 w16se w16cid wp14">
+  <w:abstractNum w:abstractNumId="0" w15:restartNumberingAfterBreak="0">
+    <w:nsid w:val="03172694"/>
+    <w:multiLevelType w:val="hybridMultilevel"/>
+    <w:tmpl w:val="64FA5E16"/>
+    <w:lvl w:ilvl="0" w:tplc="04090001">
+      <w:start w:val="1"/>
+      <w:numFmt w:val="bullet"/>
+      <w:lvlText w:val=""/>
+      <w:lvlJc w:val="left"/>
+      <w:pPr>
+        <w:ind w:left="720" w:hanging="360"/>
+      </w:pPr>
+      <w:rPr>
+        <w:rFonts w:ascii="Symbol" w:hAnsi="Symbol" w:hint="default"/>
+      </w:rPr>
+    </w:lvl>
+    <w:lvl w:ilvl="1" w:tplc="04090003" w:tentative="1">
+      <w:start w:val="1"/>
+      <w:numFmt w:val="bullet"/>
+      <w:lvlText w:val="o"/>
+      <w:lvlJc w:val="left"/>
+      <w:pPr>
+        <w:ind w:left="1440" w:hanging="360"/>
+      </w:pPr>
+      <w:rPr>
+        <w:rFonts w:ascii="Courier New" w:hAnsi="Courier New" w:cs="Courier New" w:hint="default"/>
+      </w:rPr>
+    </w:lvl>
+    <w:lvl w:ilvl="2" w:tplc="04090005" w:tentative="1">
+      <w:start w:val="1"/>
+      <w:numFmt w:val="bullet"/>
+      <w:lvlText w:val=""/>
+      <w:lvlJc w:val="left"/>
+      <w:pPr>
+        <w:ind w:left="2160" w:hanging="360"/>
+      </w:pPr>
+      <w:rPr>
+        <w:rFonts w:ascii="Wingdings" w:hAnsi="Wingdings" w:hint="default"/>
+      </w:rPr>
+    </w:lvl>
+    <w:lvl w:ilvl="3" w:tplc="04090001" w:tentative="1">
+      <w:start w:val="1"/>
+      <w:numFmt w:val="bullet"/>
+      <w:lvlText w:val=""/>
+      <w:lvlJc w:val="left"/>
+      <w:pPr>
+        <w:ind w:left="2880" w:hanging="360"/>
+      </w:pPr>
+      <w:rPr>
+        <w:rFonts w:ascii="Symbol" w:hAnsi="Symbol" w:hint="default"/>
+      </w:rPr>
+    </w:lvl>
+    <w:lvl w:ilvl="4" w:tplc="04090003" w:tentative="1">
+      <w:start w:val="1"/>
+      <w:numFmt w:val="bullet"/>
+      <w:lvlText w:val="o"/>
+      <w:lvlJc w:val="left"/>
+      <w:pPr>
+        <w:ind w:left="3600" w:hanging="360"/>
+      </w:pPr>
+      <w:rPr>
+        <w:rFonts w:ascii="Courier New" w:hAnsi="Courier New" w:cs="Courier New" w:hint="default"/>
+      </w:rPr>
+    </w:lvl>
+    <w:lvl w:ilvl="5" w:tplc="04090005" w:tentative="1">
+      <w:start w:val="1"/>
+      <w:numFmt w:val="bullet"/>
+      <w:lvlText w:val=""/>
+      <w:lvlJc w:val="left"/>
+      <w:pPr>
+        <w:ind w:left="4320" w:hanging="360"/>
+      </w:pPr>
+      <w:rPr>
+        <w:rFonts w:ascii="Wingdings" w:hAnsi="Wingdings" w:hint="default"/>
+      </w:rPr>
+    </w:lvl>
+    <w:lvl w:ilvl="6" w:tplc="04090001" w:tentative="1">
+      <w:start w:val="1"/>
+      <w:numFmt w:val="bullet"/>
+      <w:lvlText w:val=""/>
+      <w:lvlJc w:val="left"/>
+      <w:pPr>
+        <w:ind w:left="5040" w:hanging="360"/>
+      </w:pPr>
+      <w:rPr>
+        <w:rFonts w:ascii="Symbol" w:hAnsi="Symbol" w:hint="default"/>
+      </w:rPr>
+    </w:lvl>
+    <w:lvl w:ilvl="7" w:tplc="04090003" w:tentative="1">
+      <w:start w:val="1"/>
+      <w:numFmt w:val="bullet"/>
+      <w:lvlText w:val="o"/>
+      <w:lvlJc w:val="left"/>
+      <w:pPr>
+        <w:ind w:left="5760" w:hanging="360"/>
+      </w:pPr>
+      <w:rPr>
+        <w:rFonts w:ascii="Courier New" w:hAnsi="Courier New" w:cs="Courier New" w:hint="default"/>
+      </w:rPr>
+    </w:lvl>
+    <w:lvl w:ilvl="8" w:tplc="04090005" w:tentative="1">
+      <w:start w:val="1"/>
+      <w:numFmt w:val="bullet"/>
+      <w:lvlText w:val=""/>
+      <w:lvlJc w:val="left"/>
+      <w:pPr>
+        <w:ind w:left="6480" w:hanging="360"/>
+      </w:pPr>
+      <w:rPr>
+        <w:rFonts w:ascii="Wingdings" w:hAnsi="Wingdings" w:hint="default"/>
+      </w:rPr>
+    </w:lvl>
+  </w:abstractNum>
+  <w:abstractNum w:abstractNumId="1" w15:restartNumberingAfterBreak="0">
+    <w:nsid w:val="4FA70BC9"/>
+    <w:multiLevelType w:val="hybridMultilevel"/>
+    <w:tmpl w:val="C1FA39FE"/>
+    <w:lvl w:ilvl="0" w:tplc="04090001">
+      <w:start w:val="1"/>
+      <w:numFmt w:val="bullet"/>
+      <w:lvlText w:val=""/>
+      <w:lvlJc w:val="left"/>
+      <w:pPr>
+        <w:ind w:left="1440" w:hanging="360"/>
+      </w:pPr>
+      <w:rPr>
+        <w:rFonts w:ascii="Symbol" w:hAnsi="Symbol" w:hint="default"/>
+      </w:rPr>
+    </w:lvl>
+    <w:lvl w:ilvl="1" w:tplc="04090003" w:tentative="1">
+      <w:start w:val="1"/>
+      <w:numFmt w:val="bullet"/>
+      <w:lvlText w:val="o"/>
+      <w:lvlJc w:val="left"/>
+      <w:pPr>
+        <w:ind w:left="2160" w:hanging="360"/>
+      </w:pPr>
+      <w:rPr>
+        <w:rFonts w:ascii="Courier New" w:hAnsi="Courier New" w:cs="Courier New" w:hint="default"/>
+      </w:rPr>
+    </w:lvl>
+    <w:lvl w:ilvl="2" w:tplc="04090005" w:tentative="1">
+      <w:start w:val="1"/>
+      <w:numFmt w:val="bullet"/>
+      <w:lvlText w:val=""/>
+      <w:lvlJc w:val="left"/>
+      <w:pPr>
+        <w:ind w:left="2880" w:hanging="360"/>
+      </w:pPr>
+      <w:rPr>
+        <w:rFonts w:ascii="Wingdings" w:hAnsi="Wingdings" w:hint="default"/>
+      </w:rPr>
+    </w:lvl>
+    <w:lvl w:ilvl="3" w:tplc="04090001" w:tentative="1">
+      <w:start w:val="1"/>
+      <w:numFmt w:val="bullet"/>
+      <w:lvlText w:val=""/>
+      <w:lvlJc w:val="left"/>
+      <w:pPr>
+        <w:ind w:left="3600" w:hanging="360"/>
+      </w:pPr>
+      <w:rPr>
+        <w:rFonts w:ascii="Symbol" w:hAnsi="Symbol" w:hint="default"/>
+      </w:rPr>
+    </w:lvl>
+    <w:lvl w:ilvl="4" w:tplc="04090003" w:tentative="1">
+      <w:start w:val="1"/>
+      <w:numFmt w:val="bullet"/>
+      <w:lvlText w:val="o"/>
+      <w:lvlJc w:val="left"/>
+      <w:pPr>
+        <w:ind w:left="4320" w:hanging="360"/>
+      </w:pPr>
+      <w:rPr>
+        <w:rFonts w:ascii="Courier New" w:hAnsi="Courier New" w:cs="Courier New" w:hint="default"/>
+      </w:rPr>
+    </w:lvl>
+    <w:lvl w:ilvl="5" w:tplc="04090005" w:tentative="1">
+      <w:start w:val="1"/>
+      <w:numFmt w:val="bullet"/>
+      <w:lvlText w:val=""/>
+      <w:lvlJc w:val="left"/>
+      <w:pPr>
+        <w:ind w:left="5040" w:hanging="360"/>
+      </w:pPr>
+      <w:rPr>
+        <w:rFonts w:ascii="Wingdings" w:hAnsi="Wingdings" w:hint="default"/>
+      </w:rPr>
+    </w:lvl>
+    <w:lvl w:ilvl="6" w:tplc="04090001" w:tentative="1">
+      <w:start w:val="1"/>
+      <w:numFmt w:val="bullet"/>
+      <w:lvlText w:val=""/>
+      <w:lvlJc w:val="left"/>
+      <w:pPr>
+        <w:ind w:left="5760" w:hanging="360"/>
+      </w:pPr>
+      <w:rPr>
+        <w:rFonts w:ascii="Symbol" w:hAnsi="Symbol" w:hint="default"/>
+      </w:rPr>
+    </w:lvl>
+    <w:lvl w:ilvl="7" w:tplc="04090003" w:tentative="1">
+      <w:start w:val="1"/>
+      <w:numFmt w:val="bullet"/>
+      <w:lvlText w:val="o"/>
+      <w:lvlJc w:val="left"/>
+      <w:pPr>
+        <w:ind w:left="6480" w:hanging="360"/>
+      </w:pPr>
+      <w:rPr>
+        <w:rFonts w:ascii="Courier New" w:hAnsi="Courier New" w:cs="Courier New" w:hint="default"/>
+      </w:rPr>
+    </w:lvl>
+    <w:lvl w:ilvl="8" w:tplc="04090005" w:tentative="1">
+      <w:start w:val="1"/>
+      <w:numFmt w:val="bullet"/>
+      <w:lvlText w:val=""/>
+      <w:lvlJc w:val="left"/>
+      <w:pPr>
+        <w:ind w:left="7200" w:hanging="360"/>
+      </w:pPr>
+      <w:rPr>
+        <w:rFonts w:ascii="Wingdings" w:hAnsi="Wingdings" w:hint="default"/>
+      </w:rPr>
+    </w:lvl>
+  </w:abstractNum>
+  <w:abstractNum w:abstractNumId="2" w15:restartNumberingAfterBreak="0">
+    <w:nsid w:val="61F6786B"/>
+    <w:multiLevelType w:val="multilevel"/>
+    <w:tmpl w:val="0BE46A58"/>
+    <w:lvl w:ilvl="0">
+      <w:start w:val="1"/>
+      <w:numFmt w:val="bullet"/>
+      <w:lvlText w:val=""/>
+      <w:lvlJc w:val="left"/>
+      <w:pPr>
+        <w:tabs>
+          <w:tab w:val="num" w:pos="720"/>
+        </w:tabs>
+        <w:ind w:left="720" w:hanging="360"/>
+      </w:pPr>
+      <w:rPr>
+        <w:rFonts w:ascii="Symbol" w:hAnsi="Symbol" w:hint="default"/>
+        <w:sz w:val="20"/>
+      </w:rPr>
+    </w:lvl>
+    <w:lvl w:ilvl="1" w:tentative="1">
+      <w:start w:val="1"/>
+      <w:numFmt w:val="bullet"/>
+      <w:lvlText w:val="o"/>
+      <w:lvlJc w:val="left"/>
+      <w:pPr>
+        <w:tabs>
+          <w:tab w:val="num" w:pos="1440"/>
+        </w:tabs>
+        <w:ind w:left="1440" w:hanging="360"/>
+      </w:pPr>
+      <w:rPr>
+        <w:rFonts w:ascii="Courier New" w:hAnsi="Courier New" w:hint="default"/>
+        <w:sz w:val="20"/>
+      </w:rPr>
+    </w:lvl>
+    <w:lvl w:ilvl="2" w:tentative="1">
+      <w:start w:val="1"/>
+      <w:numFmt w:val="bullet"/>
+      <w:lvlText w:val=""/>
+      <w:lvlJc w:val="left"/>
+      <w:pPr>
+        <w:tabs>
+          <w:tab w:val="num" w:pos="2160"/>
+        </w:tabs>
+        <w:ind w:left="2160" w:hanging="360"/>
+      </w:pPr>
+      <w:rPr>
+        <w:rFonts w:ascii="Wingdings" w:hAnsi="Wingdings" w:hint="default"/>
+        <w:sz w:val="20"/>
+      </w:rPr>
+    </w:lvl>
+    <w:lvl w:ilvl="3" w:tentative="1">
+      <w:start w:val="1"/>
+      <w:numFmt w:val="bullet"/>
+      <w:lvlText w:val=""/>
+      <w:lvlJc w:val="left"/>
+      <w:pPr>
+        <w:tabs>
+          <w:tab w:val="num" w:pos="2880"/>
+        </w:tabs>
+        <w:ind w:left="2880" w:hanging="360"/>
+      </w:pPr>
+      <w:rPr>
+        <w:rFonts w:ascii="Wingdings" w:hAnsi="Wingdings" w:hint="default"/>
+        <w:sz w:val="20"/>
+      </w:rPr>
+    </w:lvl>
+    <w:lvl w:ilvl="4" w:tentative="1">
+      <w:start w:val="1"/>
+      <w:numFmt w:val="bullet"/>
+      <w:lvlText w:val=""/>
+      <w:lvlJc w:val="left"/>
+      <w:pPr>
+        <w:tabs>
+          <w:tab w:val="num" w:pos="3600"/>
+        </w:tabs>
+        <w:ind w:left="3600" w:hanging="360"/>
+      </w:pPr>
+      <w:rPr>
+        <w:rFonts w:ascii="Wingdings" w:hAnsi="Wingdings" w:hint="default"/>
+        <w:sz w:val="20"/>
+      </w:rPr>
+    </w:lvl>
+    <w:lvl w:ilvl="5" w:tentative="1">
+      <w:start w:val="1"/>
+      <w:numFmt w:val="bullet"/>
+      <w:lvlText w:val=""/>
+      <w:lvlJc w:val="left"/>
+      <w:pPr>
+        <w:tabs>
+          <w:tab w:val="num" w:pos="4320"/>
+        </w:tabs>
+        <w:ind w:left="4320" w:hanging="360"/>
+      </w:pPr>
+      <w:rPr>
+        <w:rFonts w:ascii="Wingdings" w:hAnsi="Wingdings" w:hint="default"/>
+        <w:sz w:val="20"/>
+      </w:rPr>
+    </w:lvl>
+    <w:lvl w:ilvl="6" w:tentative="1">
+      <w:start w:val="1"/>
+      <w:numFmt w:val="bullet"/>
+      <w:lvlText w:val=""/>
+      <w:lvlJc w:val="left"/>
+      <w:pPr>
+        <w:tabs>
+          <w:tab w:val="num" w:pos="5040"/>
+        </w:tabs>
+        <w:ind w:left="5040" w:hanging="360"/>
+      </w:pPr>
+      <w:rPr>
+        <w:rFonts w:ascii="Wingdings" w:hAnsi="Wingdings" w:hint="default"/>
+        <w:sz w:val="20"/>
+      </w:rPr>
+    </w:lvl>
+    <w:lvl w:ilvl="7" w:tentative="1">
+      <w:start w:val="1"/>
+      <w:numFmt w:val="bullet"/>
+      <w:lvlText w:val=""/>
+      <w:lvlJc w:val="left"/>
+      <w:pPr>
+        <w:tabs>
+          <w:tab w:val="num" w:pos="5760"/>
+        </w:tabs>
+        <w:ind w:left="5760" w:hanging="360"/>
+      </w:pPr>
+      <w:rPr>
+        <w:rFonts w:ascii="Wingdings" w:hAnsi="Wingdings" w:hint="default"/>
+        <w:sz w:val="20"/>
+      </w:rPr>
+    </w:lvl>
+    <w:lvl w:ilvl="8" w:tentative="1">
+      <w:start w:val="1"/>
+      <w:numFmt w:val="bullet"/>
+      <w:lvlText w:val=""/>
+      <w:lvlJc w:val="left"/>
+      <w:pPr>
+        <w:tabs>
+          <w:tab w:val="num" w:pos="6480"/>
+        </w:tabs>
+        <w:ind w:left="6480" w:hanging="360"/>
+      </w:pPr>
+      <w:rPr>
+        <w:rFonts w:ascii="Wingdings" w:hAnsi="Wingdings" w:hint="default"/>
+        <w:sz w:val="20"/>
+      </w:rPr>
+    </w:lvl>
+  </w:abstractNum>
+  <w:abstractNum w:abstractNumId="3" w15:restartNumberingAfterBreak="0">
+    <w:nsid w:val="719400DB"/>
+    <w:multiLevelType w:val="hybridMultilevel"/>
+    <w:tmpl w:val="9E2EEE06"/>
+    <w:lvl w:ilvl="0" w:tplc="04090001">
+      <w:start w:val="1"/>
+      <w:numFmt w:val="bullet"/>
+      <w:lvlText w:val=""/>
+      <w:lvlJc w:val="left"/>
+      <w:pPr>
+        <w:ind w:left="1440" w:hanging="360"/>
+      </w:pPr>
+      <w:rPr>
+        <w:rFonts w:ascii="Symbol" w:hAnsi="Symbol" w:hint="default"/>
+      </w:rPr>
+    </w:lvl>
+    <w:lvl w:ilvl="1" w:tplc="04090003" w:tentative="1">
+      <w:start w:val="1"/>
+      <w:numFmt w:val="bullet"/>
+      <w:lvlText w:val="o"/>
+      <w:lvlJc w:val="left"/>
+      <w:pPr>
+        <w:ind w:left="2160" w:hanging="360"/>
+      </w:pPr>
+      <w:rPr>
+        <w:rFonts w:ascii="Courier New" w:hAnsi="Courier New" w:cs="Courier New" w:hint="default"/>
+      </w:rPr>
+    </w:lvl>
+    <w:lvl w:ilvl="2" w:tplc="04090005" w:tentative="1">
+      <w:start w:val="1"/>
+      <w:numFmt w:val="bullet"/>
+      <w:lvlText w:val=""/>
+      <w:lvlJc w:val="left"/>
+      <w:pPr>
+        <w:ind w:left="2880" w:hanging="360"/>
+      </w:pPr>
+      <w:rPr>
+        <w:rFonts w:ascii="Wingdings" w:hAnsi="Wingdings" w:hint="default"/>
+      </w:rPr>
+    </w:lvl>
+    <w:lvl w:ilvl="3" w:tplc="04090001" w:tentative="1">
+      <w:start w:val="1"/>
+      <w:numFmt w:val="bullet"/>
+      <w:lvlText w:val=""/>
+      <w:lvlJc w:val="left"/>
+      <w:pPr>
+        <w:ind w:left="3600" w:hanging="360"/>
+      </w:pPr>
+      <w:rPr>
+        <w:rFonts w:ascii="Symbol" w:hAnsi="Symbol" w:hint="default"/>
+      </w:rPr>
+    </w:lvl>
+    <w:lvl w:ilvl="4" w:tplc="04090003" w:tentative="1">
+      <w:start w:val="1"/>
+      <w:numFmt w:val="bullet"/>
+      <w:lvlText w:val="o"/>
+      <w:lvlJc w:val="left"/>
+      <w:pPr>
+        <w:ind w:left="4320" w:hanging="360"/>
+      </w:pPr>
+      <w:rPr>
+        <w:rFonts w:ascii="Courier New" w:hAnsi="Courier New" w:cs="Courier New" w:hint="default"/>
+      </w:rPr>
+    </w:lvl>
+    <w:lvl w:ilvl="5" w:tplc="04090005" w:tentative="1">
+      <w:start w:val="1"/>
+      <w:numFmt w:val="bullet"/>
+      <w:lvlText w:val=""/>
+      <w:lvlJc w:val="left"/>
+      <w:pPr>
+        <w:ind w:left="5040" w:hanging="360"/>
+      </w:pPr>
+      <w:rPr>
+        <w:rFonts w:ascii="Wingdings" w:hAnsi="Wingdings" w:hint="default"/>
+      </w:rPr>
+    </w:lvl>
+    <w:lvl w:ilvl="6" w:tplc="04090001" w:tentative="1">
+      <w:start w:val="1"/>
+      <w:numFmt w:val="bullet"/>
+      <w:lvlText w:val=""/>
+      <w:lvlJc w:val="left"/>
+      <w:pPr>
+        <w:ind w:left="5760" w:hanging="360"/>
+      </w:pPr>
+      <w:rPr>
+        <w:rFonts w:ascii="Symbol" w:hAnsi="Symbol" w:hint="default"/>
+      </w:rPr>
+    </w:lvl>
+    <w:lvl w:ilvl="7" w:tplc="04090003" w:tentative="1">
+      <w:start w:val="1"/>
+      <w:numFmt w:val="bullet"/>
+      <w:lvlText w:val="o"/>
+      <w:lvlJc w:val="left"/>
+      <w:pPr>
+        <w:ind w:left="6480" w:hanging="360"/>
+      </w:pPr>
+      <w:rPr>
+        <w:rFonts w:ascii="Courier New" w:hAnsi="Courier New" w:cs="Courier New" w:hint="default"/>
+      </w:rPr>
+    </w:lvl>
+    <w:lvl w:ilvl="8" w:tplc="04090005" w:tentative="1">
+      <w:start w:val="1"/>
+      <w:numFmt w:val="bullet"/>
+      <w:lvlText w:val=""/>
+      <w:lvlJc w:val="left"/>
+      <w:pPr>
+        <w:ind w:left="7200" w:hanging="360"/>
+      </w:pPr>
+      <w:rPr>
+        <w:rFonts w:ascii="Wingdings" w:hAnsi="Wingdings" w:hint="default"/>
+      </w:rPr>
+    </w:lvl>
+  </w:abstractNum>
+  <w:abstractNum w:abstractNumId="4" w15:restartNumberingAfterBreak="0">
+    <w:nsid w:val="7CB20AA8"/>
+    <w:multiLevelType w:val="multilevel"/>
+    <w:tmpl w:val="03E6EE1C"/>
+    <w:lvl w:ilvl="0">
+      <w:start w:val="1"/>
+      <w:numFmt w:val="bullet"/>
+      <w:lvlText w:val=""/>
+      <w:lvlJc w:val="left"/>
+      <w:pPr>
+        <w:tabs>
+          <w:tab w:val="num" w:pos="720"/>
+        </w:tabs>
+        <w:ind w:left="720" w:hanging="360"/>
+      </w:pPr>
+      <w:rPr>
+        <w:rFonts w:ascii="Symbol" w:hAnsi="Symbol" w:hint="default"/>
+        <w:sz w:val="20"/>
+      </w:rPr>
+    </w:lvl>
+    <w:lvl w:ilvl="1" w:tentative="1">
+      <w:start w:val="1"/>
+      <w:numFmt w:val="bullet"/>
+      <w:lvlText w:val="o"/>
+      <w:lvlJc w:val="left"/>
+      <w:pPr>
+        <w:tabs>
+          <w:tab w:val="num" w:pos="1440"/>
+        </w:tabs>
+        <w:ind w:left="1440" w:hanging="360"/>
+      </w:pPr>
+      <w:rPr>
+        <w:rFonts w:ascii="Courier New" w:hAnsi="Courier New" w:hint="default"/>
+        <w:sz w:val="20"/>
+      </w:rPr>
+    </w:lvl>
+    <w:lvl w:ilvl="2" w:tentative="1">
+      <w:start w:val="1"/>
+      <w:numFmt w:val="bullet"/>
+      <w:lvlText w:val=""/>
+      <w:lvlJc w:val="left"/>
+      <w:pPr>
+        <w:tabs>
+          <w:tab w:val="num" w:pos="2160"/>
+        </w:tabs>
+        <w:ind w:left="2160" w:hanging="360"/>
+      </w:pPr>
+      <w:rPr>
+        <w:rFonts w:ascii="Wingdings" w:hAnsi="Wingdings" w:hint="default"/>
+        <w:sz w:val="20"/>
+      </w:rPr>
+    </w:lvl>
+    <w:lvl w:ilvl="3" w:tentative="1">
+      <w:start w:val="1"/>
+      <w:numFmt w:val="bullet"/>
+      <w:lvlText w:val=""/>
+      <w:lvlJc w:val="left"/>
+      <w:pPr>
+        <w:tabs>
+          <w:tab w:val="num" w:pos="2880"/>
+        </w:tabs>
+        <w:ind w:left="2880" w:hanging="360"/>
+      </w:pPr>
+      <w:rPr>
+        <w:rFonts w:ascii="Wingdings" w:hAnsi="Wingdings" w:hint="default"/>
+        <w:sz w:val="20"/>
+      </w:rPr>
+    </w:lvl>
+    <w:lvl w:ilvl="4" w:tentative="1">
+      <w:start w:val="1"/>
+      <w:numFmt w:val="bullet"/>
+      <w:lvlText w:val=""/>
+      <w:lvlJc w:val="left"/>
+      <w:pPr>
+        <w:tabs>
+          <w:tab w:val="num" w:pos="3600"/>
+        </w:tabs>
+        <w:ind w:left="3600" w:hanging="360"/>
+      </w:pPr>
+      <w:rPr>
+        <w:rFonts w:ascii="Wingdings" w:hAnsi="Wingdings" w:hint="default"/>
+        <w:sz w:val="20"/>
+      </w:rPr>
+    </w:lvl>
+    <w:lvl w:ilvl="5" w:tentative="1">
+      <w:start w:val="1"/>
+      <w:numFmt w:val="bullet"/>
+      <w:lvlText w:val=""/>
+      <w:lvlJc w:val="left"/>
+      <w:pPr>
+        <w:tabs>
+          <w:tab w:val="num" w:pos="4320"/>
+        </w:tabs>
+        <w:ind w:left="4320" w:hanging="360"/>
+      </w:pPr>
+      <w:rPr>
+        <w:rFonts w:ascii="Wingdings" w:hAnsi="Wingdings" w:hint="default"/>
+        <w:sz w:val="20"/>
+      </w:rPr>
+    </w:lvl>
+    <w:lvl w:ilvl="6" w:tentative="1">
+      <w:start w:val="1"/>
+      <w:numFmt w:val="bullet"/>
+      <w:lvlText w:val=""/>
+      <w:lvlJc w:val="left"/>
+      <w:pPr>
+        <w:tabs>
+          <w:tab w:val="num" w:pos="5040"/>
+        </w:tabs>
+        <w:ind w:left="5040" w:hanging="360"/>
+      </w:pPr>
+      <w:rPr>
+        <w:rFonts w:ascii="Wingdings" w:hAnsi="Wingdings" w:hint="default"/>
+        <w:sz w:val="20"/>
+      </w:rPr>
+    </w:lvl>
+    <w:lvl w:ilvl="7" w:tentative="1">
+      <w:start w:val="1"/>
+      <w:numFmt w:val="bullet"/>
+      <w:lvlText w:val=""/>
+      <w:lvlJc w:val="left"/>
+      <w:pPr>
+        <w:tabs>
+          <w:tab w:val="num" w:pos="5760"/>
+        </w:tabs>
+        <w:ind w:left="5760" w:hanging="360"/>
+      </w:pPr>
+      <w:rPr>
+        <w:rFonts w:ascii="Wingdings" w:hAnsi="Wingdings" w:hint="default"/>
+        <w:sz w:val="20"/>
+      </w:rPr>
+    </w:lvl>
+    <w:lvl w:ilvl="8" w:tentative="1">
+      <w:start w:val="1"/>
+      <w:numFmt w:val="bullet"/>
+      <w:lvlText w:val=""/>
+      <w:lvlJc w:val="left"/>
+      <w:pPr>
+        <w:tabs>
+          <w:tab w:val="num" w:pos="6480"/>
+        </w:tabs>
+        <w:ind w:left="6480" w:hanging="360"/>
+      </w:pPr>
+      <w:rPr>
+        <w:rFonts w:ascii="Wingdings" w:hAnsi="Wingdings" w:hint="default"/>
+        <w:sz w:val="20"/>
+      </w:rPr>
+    </w:lvl>
+  </w:abstractNum>
+  <w:num w:numId="1">
+    <w:abstractNumId w:val="3"/>
+  </w:num>
+  <w:num w:numId="2">
+    <w:abstractNumId w:val="2"/>
+  </w:num>
+  <w:num w:numId="3">
+    <w:abstractNumId w:val="4"/>
+  </w:num>
+  <w:num w:numId="4">
+    <w:abstractNumId w:val="0"/>
+  </w:num>
+  <w:num w:numId="5">
+    <w:abstractNumId w:val="1"/>
+  </w:num>
+</w:numbering>
 </file>
 
 <file path=word/styles.xml><?xml version="1.0" encoding="utf-8"?>
@@ -2084,7 +5482,6 @@
   <w:style w:type="character" w:default="1" w:styleId="DefaultParagraphFont">
     <w:name w:val="Default Paragraph Font"/>
     <w:uiPriority w:val="1"/>
-    <w:semiHidden/>
     <w:unhideWhenUsed/>
   </w:style>
   <w:style w:type="table" w:default="1" w:styleId="TableNormal">
@@ -2112,7 +5509,6 @@
     <w:name w:val="Normal (Web)"/>
     <w:basedOn w:val="Normal"/>
     <w:uiPriority w:val="99"/>
-    <w:semiHidden/>
     <w:unhideWhenUsed/>
     <w:rsid w:val="006C784A"/>
     <w:pPr>
@@ -2123,6 +5519,130 @@
       <w:sz w:val="24"/>
       <w:szCs w:val="24"/>
     </w:rPr>
+  </w:style>
+  <w:style w:type="paragraph" w:styleId="ListParagraph">
+    <w:name w:val="List Paragraph"/>
+    <w:basedOn w:val="Normal"/>
+    <w:uiPriority w:val="34"/>
+    <w:qFormat/>
+    <w:rsid w:val="00C3489B"/>
+    <w:pPr>
+      <w:ind w:left="720"/>
+      <w:contextualSpacing/>
+    </w:pPr>
+  </w:style>
+  <w:style w:type="paragraph" w:styleId="BalloonText">
+    <w:name w:val="Balloon Text"/>
+    <w:basedOn w:val="Normal"/>
+    <w:link w:val="BalloonTextChar"/>
+    <w:uiPriority w:val="99"/>
+    <w:semiHidden/>
+    <w:unhideWhenUsed/>
+    <w:rsid w:val="00771777"/>
+    <w:pPr>
+      <w:spacing w:after="0" w:line="240" w:lineRule="auto"/>
+    </w:pPr>
+    <w:rPr>
+      <w:rFonts w:ascii="Segoe UI" w:hAnsi="Segoe UI" w:cs="Segoe UI"/>
+      <w:sz w:val="18"/>
+      <w:szCs w:val="18"/>
+    </w:rPr>
+  </w:style>
+  <w:style w:type="character" w:customStyle="1" w:styleId="BalloonTextChar">
+    <w:name w:val="Balloon Text Char"/>
+    <w:basedOn w:val="DefaultParagraphFont"/>
+    <w:link w:val="BalloonText"/>
+    <w:uiPriority w:val="99"/>
+    <w:semiHidden/>
+    <w:rsid w:val="00771777"/>
+    <w:rPr>
+      <w:rFonts w:ascii="Segoe UI" w:hAnsi="Segoe UI" w:cs="Segoe UI"/>
+      <w:sz w:val="18"/>
+      <w:szCs w:val="18"/>
+    </w:rPr>
+  </w:style>
+  <w:style w:type="paragraph" w:styleId="FootnoteText">
+    <w:name w:val="footnote text"/>
+    <w:basedOn w:val="Normal"/>
+    <w:link w:val="FootnoteTextChar"/>
+    <w:uiPriority w:val="99"/>
+    <w:semiHidden/>
+    <w:unhideWhenUsed/>
+    <w:rsid w:val="00956866"/>
+    <w:pPr>
+      <w:spacing w:after="0" w:line="240" w:lineRule="auto"/>
+    </w:pPr>
+    <w:rPr>
+      <w:sz w:val="20"/>
+      <w:szCs w:val="20"/>
+    </w:rPr>
+  </w:style>
+  <w:style w:type="character" w:customStyle="1" w:styleId="FootnoteTextChar">
+    <w:name w:val="Footnote Text Char"/>
+    <w:basedOn w:val="DefaultParagraphFont"/>
+    <w:link w:val="FootnoteText"/>
+    <w:uiPriority w:val="99"/>
+    <w:semiHidden/>
+    <w:rsid w:val="00956866"/>
+    <w:rPr>
+      <w:sz w:val="20"/>
+      <w:szCs w:val="20"/>
+    </w:rPr>
+  </w:style>
+  <w:style w:type="character" w:styleId="FootnoteReference">
+    <w:name w:val="footnote reference"/>
+    <w:basedOn w:val="DefaultParagraphFont"/>
+    <w:uiPriority w:val="99"/>
+    <w:semiHidden/>
+    <w:unhideWhenUsed/>
+    <w:rsid w:val="00956866"/>
+    <w:rPr>
+      <w:vertAlign w:val="superscript"/>
+    </w:rPr>
+  </w:style>
+  <w:style w:type="paragraph" w:styleId="Header">
+    <w:name w:val="header"/>
+    <w:basedOn w:val="Normal"/>
+    <w:link w:val="HeaderChar"/>
+    <w:uiPriority w:val="99"/>
+    <w:unhideWhenUsed/>
+    <w:rsid w:val="008C406C"/>
+    <w:pPr>
+      <w:tabs>
+        <w:tab w:val="center" w:pos="4680"/>
+        <w:tab w:val="right" w:pos="9360"/>
+      </w:tabs>
+      <w:spacing w:after="0" w:line="240" w:lineRule="auto"/>
+    </w:pPr>
+  </w:style>
+  <w:style w:type="character" w:customStyle="1" w:styleId="HeaderChar">
+    <w:name w:val="Header Char"/>
+    <w:basedOn w:val="DefaultParagraphFont"/>
+    <w:link w:val="Header"/>
+    <w:uiPriority w:val="99"/>
+    <w:rsid w:val="008C406C"/>
+  </w:style>
+  <w:style w:type="paragraph" w:styleId="Footer">
+    <w:name w:val="footer"/>
+    <w:basedOn w:val="Normal"/>
+    <w:link w:val="FooterChar"/>
+    <w:uiPriority w:val="99"/>
+    <w:unhideWhenUsed/>
+    <w:rsid w:val="008C406C"/>
+    <w:pPr>
+      <w:tabs>
+        <w:tab w:val="center" w:pos="4680"/>
+        <w:tab w:val="right" w:pos="9360"/>
+      </w:tabs>
+      <w:spacing w:after="0" w:line="240" w:lineRule="auto"/>
+    </w:pPr>
+  </w:style>
+  <w:style w:type="character" w:customStyle="1" w:styleId="FooterChar">
+    <w:name w:val="Footer Char"/>
+    <w:basedOn w:val="DefaultParagraphFont"/>
+    <w:link w:val="Footer"/>
+    <w:uiPriority w:val="99"/>
+    <w:rsid w:val="008C406C"/>
   </w:style>
 </w:styles>
 </file>
@@ -2420,4 +5940,16 @@
     </a:ext>
   </a:extLst>
 </a:theme>
+</file>
+
+<file path=customXml/item1.xml><?xml version="1.0" encoding="utf-8"?>
+<b:Sources xmlns:b="http://schemas.openxmlformats.org/officeDocument/2006/bibliography" xmlns="http://schemas.openxmlformats.org/officeDocument/2006/bibliography" SelectedStyle="\APASixthEditionOfficeOnline.xsl" StyleName="APA" Version="6"/>
+</file>
+
+<file path=customXml/itemProps1.xml><?xml version="1.0" encoding="utf-8"?>
+<ds:datastoreItem xmlns:ds="http://schemas.openxmlformats.org/officeDocument/2006/customXml" ds:itemID="{0BDB75E2-17AA-4CFD-B04D-A329B0BD75EF}">
+  <ds:schemaRefs>
+    <ds:schemaRef ds:uri="http://schemas.openxmlformats.org/officeDocument/2006/bibliography"/>
+  </ds:schemaRefs>
+</ds:datastoreItem>
 </file>
</xml_diff>